<commit_message>
haha, done, hope so
</commit_message>
<xml_diff>
--- a/report.docx
+++ b/report.docx
@@ -634,6 +634,73 @@
         </w:rPr>
         <w:t xml:space="preserve"> as an extended training set.</w:t>
       </w:r>
+      <w:r>
+        <w:rPr>
+          <w:rFonts w:ascii="Times New Roman" w:eastAsia="Times New Roman" w:hAnsi="Times New Roman" w:cs="Times New Roman"/>
+          <w:color w:val="000000" w:themeColor="text1"/>
+          <w:kern w:val="0"/>
+          <w14:ligatures w14:val="none"/>
+        </w:rPr>
+        <w:t xml:space="preserve"> We remove all the data </w:t>
+      </w:r>
+      <w:proofErr w:type="gramStart"/>
+      <w:r>
+        <w:rPr>
+          <w:rFonts w:ascii="Times New Roman" w:eastAsia="Times New Roman" w:hAnsi="Times New Roman" w:cs="Times New Roman"/>
+          <w:color w:val="000000" w:themeColor="text1"/>
+          <w:kern w:val="0"/>
+          <w14:ligatures w14:val="none"/>
+        </w:rPr>
+        <w:t>that is</w:t>
+      </w:r>
+      <w:proofErr w:type="gramEnd"/>
+      <w:r>
+        <w:rPr>
+          <w:rFonts w:ascii="Times New Roman" w:eastAsia="Times New Roman" w:hAnsi="Times New Roman" w:cs="Times New Roman"/>
+          <w:color w:val="000000" w:themeColor="text1"/>
+          <w:kern w:val="0"/>
+          <w14:ligatures w14:val="none"/>
+        </w:rPr>
+        <w:t xml:space="preserve"> </w:t>
+      </w:r>
+      <w:r>
+        <w:rPr>
+          <w:rFonts w:ascii="Times New Roman" w:eastAsia="Times New Roman" w:hAnsi="Times New Roman" w:cs="Times New Roman"/>
+          <w:color w:val="000000" w:themeColor="text1"/>
+          <w:kern w:val="0"/>
+          <w14:ligatures w14:val="none"/>
+        </w:rPr>
+        <w:t>overlaps</w:t>
+      </w:r>
+      <w:r>
+        <w:rPr>
+          <w:rFonts w:ascii="Times New Roman" w:eastAsia="Times New Roman" w:hAnsi="Times New Roman" w:cs="Times New Roman"/>
+          <w:color w:val="000000" w:themeColor="text1"/>
+          <w:kern w:val="0"/>
+          <w14:ligatures w14:val="none"/>
+        </w:rPr>
+        <w:t xml:space="preserve"> with our test data, make sure all </w:t>
+      </w:r>
+      <w:proofErr w:type="gramStart"/>
+      <w:r>
+        <w:rPr>
+          <w:rFonts w:ascii="Times New Roman" w:eastAsia="Times New Roman" w:hAnsi="Times New Roman" w:cs="Times New Roman"/>
+          <w:color w:val="000000" w:themeColor="text1"/>
+          <w:kern w:val="0"/>
+          <w14:ligatures w14:val="none"/>
+        </w:rPr>
+        <w:t>model</w:t>
+      </w:r>
+      <w:proofErr w:type="gramEnd"/>
+      <w:r>
+        <w:rPr>
+          <w:rFonts w:ascii="Times New Roman" w:eastAsia="Times New Roman" w:hAnsi="Times New Roman" w:cs="Times New Roman"/>
+          <w:color w:val="000000" w:themeColor="text1"/>
+          <w:kern w:val="0"/>
+          <w14:ligatures w14:val="none"/>
+        </w:rPr>
+        <w:t xml:space="preserve"> are testing with unseen data. </w:t>
+      </w:r>
     </w:p>
     <w:p>
       <w:pPr>
@@ -709,15 +776,13 @@
         </w:rPr>
         <w:t xml:space="preserve"> and </w:t>
       </w:r>
-      <w:proofErr w:type="gramStart"/>
-      <w:r>
-        <w:rPr>
-          <w:rFonts w:ascii="Times New Roman" w:hAnsi="Times New Roman" w:cs="Times New Roman"/>
-          <w:color w:val="000000" w:themeColor="text1"/>
-        </w:rPr>
-        <w:t>comparison</w:t>
-      </w:r>
-      <w:proofErr w:type="gramEnd"/>
+      <w:r>
+        <w:rPr>
+          <w:rFonts w:ascii="Times New Roman" w:hAnsi="Times New Roman" w:cs="Times New Roman"/>
+          <w:color w:val="000000" w:themeColor="text1"/>
+        </w:rPr>
+        <w:t>a comparison</w:t>
+      </w:r>
       <w:r>
         <w:rPr>
           <w:rFonts w:ascii="Times New Roman" w:hAnsi="Times New Roman" w:cs="Times New Roman"/>
@@ -766,7 +831,7 @@
           <w:rFonts w:ascii="Times New Roman" w:hAnsi="Times New Roman" w:cs="Times New Roman"/>
           <w:color w:val="000000" w:themeColor="text1"/>
         </w:rPr>
-        <w:t xml:space="preserve"> a traditional machine learning pipeline involving TF-IDF vectorization for text representation and logistic regression for classification. Term frequency-inverse document frequency (TF-IDF) weights were calculated with a vocabulary size capped at 5000 features and n-gram ranges of 1 to 2, capturing both unigrams and bigrams to identify local word patterns effectively. The logistic regression classifier was trained with L2 regularization and balanced class weights to handle class imbalance. This setup </w:t>
+        <w:t xml:space="preserve"> a traditional machine learning pipeline involving TF-IDF vectorization for text representation and logistic regression for classification. Term frequency-inverse document frequency (TF-IDF) weights were calculated with a vocabulary size capped at 5000 features and n-gram ranges of 1 to 2, capturing both unigrams and bigrams to identify local word patterns effectively. The logistic regression classifier was trained with </w:t>
       </w:r>
       <w:r>
         <w:rPr>
@@ -774,7 +839,7 @@
           <w:color w:val="000000" w:themeColor="text1"/>
         </w:rPr>
         <w:lastRenderedPageBreak/>
-        <w:t xml:space="preserve">ensures that no class dominates the learning process, providing a fair evaluation of model performance. The model was optimized with up to 1000 iterations for convergence. Performance metrics including accuracy, macro F1-score, precision, and recall were computed to evaluate this approach. </w:t>
+        <w:t xml:space="preserve">L2 regularization and balanced class weights to handle class imbalance. This setup ensures that no class dominates the learning process, providing a fair evaluation of model performance. The model was optimized with up to 1000 iterations for convergence. Performance metrics including accuracy, macro F1-score, precision, and recall were computed to evaluate this approach. </w:t>
       </w:r>
     </w:p>
     <w:p>
@@ -954,147 +1019,21 @@
       <w:r>
         <w:rPr>
           <w:rFonts w:ascii="Times New Roman" w:hAnsi="Times New Roman" w:cs="Times New Roman"/>
-          <w:b/>
-          <w:bCs/>
-          <w:color w:val="000000" w:themeColor="text1"/>
-        </w:rPr>
-        <w:t xml:space="preserve">Model 2: Hybrid Model (TF-IDF + </w:t>
-      </w:r>
-      <w:proofErr w:type="spellStart"/>
-      <w:r>
-        <w:rPr>
-          <w:rFonts w:ascii="Times New Roman" w:hAnsi="Times New Roman" w:cs="Times New Roman"/>
-          <w:b/>
-          <w:bCs/>
-          <w:color w:val="000000" w:themeColor="text1"/>
-        </w:rPr>
-        <w:t>DistilBERT</w:t>
-      </w:r>
-      <w:proofErr w:type="spellEnd"/>
-      <w:r>
-        <w:rPr>
-          <w:rFonts w:ascii="Times New Roman" w:hAnsi="Times New Roman" w:cs="Times New Roman"/>
-          <w:b/>
-          <w:bCs/>
-          <w:color w:val="000000" w:themeColor="text1"/>
-        </w:rPr>
-        <w:t xml:space="preserve"> + Gradient Boosting): </w:t>
-      </w:r>
-      <w:r>
-        <w:rPr>
-          <w:rFonts w:ascii="Times New Roman" w:hAnsi="Times New Roman" w:cs="Times New Roman"/>
-          <w:color w:val="000000" w:themeColor="text1"/>
-        </w:rPr>
-        <w:t>We developed a hybrid architecture that combines multiple feature types</w:t>
-      </w:r>
-      <w:r>
-        <w:rPr>
-          <w:rFonts w:ascii="Times New Roman" w:hAnsi="Times New Roman" w:cs="Times New Roman"/>
-          <w:color w:val="000000" w:themeColor="text1"/>
-        </w:rPr>
-        <w:t>. The</w:t>
-      </w:r>
-      <w:r>
-        <w:rPr>
-          <w:rFonts w:ascii="Times New Roman" w:hAnsi="Times New Roman" w:cs="Times New Roman"/>
-          <w:color w:val="000000" w:themeColor="text1"/>
-        </w:rPr>
-        <w:t xml:space="preserve"> pipeline includes three main components: TF-IDF vectors, </w:t>
-      </w:r>
-      <w:proofErr w:type="spellStart"/>
-      <w:r>
-        <w:rPr>
-          <w:rFonts w:ascii="Times New Roman" w:hAnsi="Times New Roman" w:cs="Times New Roman"/>
-          <w:color w:val="000000" w:themeColor="text1"/>
-        </w:rPr>
-        <w:t>DistilBERT</w:t>
-      </w:r>
-      <w:proofErr w:type="spellEnd"/>
-      <w:r>
-        <w:rPr>
-          <w:rFonts w:ascii="Times New Roman" w:hAnsi="Times New Roman" w:cs="Times New Roman"/>
-          <w:color w:val="000000" w:themeColor="text1"/>
-        </w:rPr>
-        <w:t xml:space="preserve"> embeddings, and </w:t>
-      </w:r>
-      <w:r>
-        <w:rPr>
-          <w:rFonts w:ascii="Times New Roman" w:hAnsi="Times New Roman" w:cs="Times New Roman"/>
-          <w:color w:val="000000" w:themeColor="text1"/>
-        </w:rPr>
-        <w:t>manually engineered</w:t>
-      </w:r>
-      <w:r>
-        <w:rPr>
-          <w:rFonts w:ascii="Times New Roman" w:hAnsi="Times New Roman" w:cs="Times New Roman"/>
-          <w:color w:val="000000" w:themeColor="text1"/>
-        </w:rPr>
-        <w:t xml:space="preserve"> domain-specific features.</w:t>
-      </w:r>
-      <w:r>
-        <w:rPr>
-          <w:rFonts w:ascii="Times New Roman" w:hAnsi="Times New Roman" w:cs="Times New Roman"/>
-          <w:color w:val="000000" w:themeColor="text1"/>
-        </w:rPr>
-        <w:t xml:space="preserve"> </w:t>
-      </w:r>
-      <w:r>
-        <w:rPr>
-          <w:rFonts w:ascii="Times New Roman" w:hAnsi="Times New Roman" w:cs="Times New Roman"/>
-          <w:color w:val="000000" w:themeColor="text1"/>
-        </w:rPr>
-        <w:t xml:space="preserve">The training data was split into training and test sets using stratified sampling to maintain class balance. The hybrid feature set was processed through a Gradient Boosting Classifier with 250 estimators, a learning rate of 0.05, and a max depth of 4. Class weights were computed and adjusted to handle class imbalance effectively. Performance was evaluated using accuracy, macro F1-score, precision, and recall, demonstrating the model's balanced capability in handling both </w:t>
-      </w:r>
-      <w:proofErr w:type="spellStart"/>
-      <w:r>
-        <w:rPr>
-          <w:rFonts w:ascii="Times New Roman" w:hAnsi="Times New Roman" w:cs="Times New Roman"/>
-          <w:color w:val="000000" w:themeColor="text1"/>
-        </w:rPr>
-        <w:t>BioNLP</w:t>
-      </w:r>
-      <w:proofErr w:type="spellEnd"/>
-      <w:r>
-        <w:rPr>
-          <w:rFonts w:ascii="Times New Roman" w:hAnsi="Times New Roman" w:cs="Times New Roman"/>
-          <w:color w:val="000000" w:themeColor="text1"/>
-        </w:rPr>
-        <w:t xml:space="preserve"> and </w:t>
-      </w:r>
-      <w:proofErr w:type="spellStart"/>
-      <w:r>
-        <w:rPr>
-          <w:rFonts w:ascii="Times New Roman" w:hAnsi="Times New Roman" w:cs="Times New Roman"/>
-          <w:color w:val="000000" w:themeColor="text1"/>
-        </w:rPr>
-        <w:t>Non_BioNLP</w:t>
-      </w:r>
-      <w:proofErr w:type="spellEnd"/>
-      <w:r>
-        <w:rPr>
-          <w:rFonts w:ascii="Times New Roman" w:hAnsi="Times New Roman" w:cs="Times New Roman"/>
-          <w:color w:val="000000" w:themeColor="text1"/>
-        </w:rPr>
-        <w:t xml:space="preserve"> texts.</w:t>
-      </w:r>
-    </w:p>
-    <w:p>
-      <w:pPr>
-        <w:rPr>
-          <w:rFonts w:ascii="Times New Roman" w:hAnsi="Times New Roman" w:cs="Times New Roman"/>
-          <w:color w:val="000000" w:themeColor="text1"/>
-        </w:rPr>
-      </w:pPr>
-      <w:r>
-        <w:rPr>
-          <w:rFonts w:ascii="Times New Roman" w:hAnsi="Times New Roman" w:cs="Times New Roman"/>
           <w:noProof/>
           <w:color w:val="000000" w:themeColor="text1"/>
         </w:rPr>
         <w:drawing>
-          <wp:inline distT="0" distB="0" distL="0" distR="0" wp14:anchorId="408D1BFB" wp14:editId="640AA4C3">
-            <wp:extent cx="5943600" cy="2995295"/>
-            <wp:effectExtent l="0" t="0" r="0" b="0"/>
+          <wp:anchor distT="0" distB="0" distL="114300" distR="114300" simplePos="0" relativeHeight="251662336" behindDoc="0" locked="0" layoutInCell="1" allowOverlap="1" wp14:anchorId="408D1BFB" wp14:editId="5C6A3249">
+            <wp:simplePos x="0" y="0"/>
+            <wp:positionH relativeFrom="margin">
+              <wp:align>center</wp:align>
+            </wp:positionH>
+            <wp:positionV relativeFrom="paragraph">
+              <wp:posOffset>1921256</wp:posOffset>
+            </wp:positionV>
+            <wp:extent cx="5447281" cy="2745174"/>
+            <wp:effectExtent l="0" t="0" r="1270" b="0"/>
+            <wp:wrapSquare wrapText="bothSides"/>
             <wp:docPr id="1763757501" name="Picture 5" descr="A white sheet with black text&#10;&#10;AI-generated content may be incorrect."/>
             <wp:cNvGraphicFramePr>
               <a:graphicFrameLocks xmlns:a="http://schemas.openxmlformats.org/drawingml/2006/main" noChangeAspect="1"/>
@@ -1109,7 +1048,7 @@
                     </pic:cNvPicPr>
                   </pic:nvPicPr>
                   <pic:blipFill>
-                    <a:blip r:embed="rId6">
+                    <a:blip r:embed="rId6" cstate="print">
                       <a:extLst>
                         <a:ext uri="{28A0092B-C50C-407E-A947-70E740481C1C}">
                           <a14:useLocalDpi xmlns:a14="http://schemas.microsoft.com/office/drawing/2010/main" val="0"/>
@@ -1124,7 +1063,7 @@
                   <pic:spPr bwMode="auto">
                     <a:xfrm>
                       <a:off x="0" y="0"/>
-                      <a:ext cx="5943600" cy="2995295"/>
+                      <a:ext cx="5447281" cy="2745174"/>
                     </a:xfrm>
                     <a:prstGeom prst="rect">
                       <a:avLst/>
@@ -1137,9 +1076,143 @@
                 </pic:pic>
               </a:graphicData>
             </a:graphic>
-          </wp:inline>
+          </wp:anchor>
         </w:drawing>
       </w:r>
+      <w:r>
+        <w:rPr>
+          <w:rFonts w:ascii="Times New Roman" w:hAnsi="Times New Roman" w:cs="Times New Roman"/>
+          <w:b/>
+          <w:bCs/>
+          <w:color w:val="000000" w:themeColor="text1"/>
+        </w:rPr>
+        <w:t xml:space="preserve">Model 2: Hybrid Model (TF-IDF + </w:t>
+      </w:r>
+      <w:proofErr w:type="spellStart"/>
+      <w:r>
+        <w:rPr>
+          <w:rFonts w:ascii="Times New Roman" w:hAnsi="Times New Roman" w:cs="Times New Roman"/>
+          <w:b/>
+          <w:bCs/>
+          <w:color w:val="000000" w:themeColor="text1"/>
+        </w:rPr>
+        <w:t>DistilBERT</w:t>
+      </w:r>
+      <w:proofErr w:type="spellEnd"/>
+      <w:r>
+        <w:rPr>
+          <w:rFonts w:ascii="Times New Roman" w:hAnsi="Times New Roman" w:cs="Times New Roman"/>
+          <w:b/>
+          <w:bCs/>
+          <w:color w:val="000000" w:themeColor="text1"/>
+        </w:rPr>
+        <w:t xml:space="preserve"> + Gradient Boosting): </w:t>
+      </w:r>
+      <w:r>
+        <w:rPr>
+          <w:rFonts w:ascii="Times New Roman" w:hAnsi="Times New Roman" w:cs="Times New Roman"/>
+          <w:color w:val="000000" w:themeColor="text1"/>
+        </w:rPr>
+        <w:t>We developed a hybrid architecture that combines multiple feature types</w:t>
+      </w:r>
+      <w:r>
+        <w:rPr>
+          <w:rFonts w:ascii="Times New Roman" w:hAnsi="Times New Roman" w:cs="Times New Roman"/>
+          <w:color w:val="000000" w:themeColor="text1"/>
+        </w:rPr>
+        <w:t>. The</w:t>
+      </w:r>
+      <w:r>
+        <w:rPr>
+          <w:rFonts w:ascii="Times New Roman" w:hAnsi="Times New Roman" w:cs="Times New Roman"/>
+          <w:color w:val="000000" w:themeColor="text1"/>
+        </w:rPr>
+        <w:t xml:space="preserve"> pipeline includes three main components: TF-IDF vectors, </w:t>
+      </w:r>
+      <w:proofErr w:type="spellStart"/>
+      <w:r>
+        <w:rPr>
+          <w:rFonts w:ascii="Times New Roman" w:hAnsi="Times New Roman" w:cs="Times New Roman"/>
+          <w:color w:val="000000" w:themeColor="text1"/>
+        </w:rPr>
+        <w:t>DistilBERT</w:t>
+      </w:r>
+      <w:proofErr w:type="spellEnd"/>
+      <w:r>
+        <w:rPr>
+          <w:rFonts w:ascii="Times New Roman" w:hAnsi="Times New Roman" w:cs="Times New Roman"/>
+          <w:color w:val="000000" w:themeColor="text1"/>
+        </w:rPr>
+        <w:t xml:space="preserve"> embeddings, and </w:t>
+      </w:r>
+      <w:r>
+        <w:rPr>
+          <w:rFonts w:ascii="Times New Roman" w:hAnsi="Times New Roman" w:cs="Times New Roman"/>
+          <w:color w:val="000000" w:themeColor="text1"/>
+        </w:rPr>
+        <w:t>manually engineered</w:t>
+      </w:r>
+      <w:r>
+        <w:rPr>
+          <w:rFonts w:ascii="Times New Roman" w:hAnsi="Times New Roman" w:cs="Times New Roman"/>
+          <w:color w:val="000000" w:themeColor="text1"/>
+        </w:rPr>
+        <w:t xml:space="preserve"> domain-specific features.</w:t>
+      </w:r>
+      <w:r>
+        <w:rPr>
+          <w:rFonts w:ascii="Times New Roman" w:hAnsi="Times New Roman" w:cs="Times New Roman"/>
+          <w:color w:val="000000" w:themeColor="text1"/>
+        </w:rPr>
+        <w:t xml:space="preserve"> </w:t>
+      </w:r>
+      <w:r>
+        <w:rPr>
+          <w:rFonts w:ascii="Times New Roman" w:hAnsi="Times New Roman" w:cs="Times New Roman"/>
+          <w:color w:val="000000" w:themeColor="text1"/>
+        </w:rPr>
+        <w:t xml:space="preserve">The training data was split into training and test sets using stratified sampling to maintain class balance. The hybrid feature set was processed through a Gradient Boosting Classifier with 250 estimators, a learning rate of 0.05, and a max depth of 4. Class weights were computed and adjusted to handle class imbalance effectively. Performance was evaluated using accuracy, macro F1-score, precision, and recall, demonstrating the model's balanced capability in handling both </w:t>
+      </w:r>
+      <w:proofErr w:type="spellStart"/>
+      <w:r>
+        <w:rPr>
+          <w:rFonts w:ascii="Times New Roman" w:hAnsi="Times New Roman" w:cs="Times New Roman"/>
+          <w:color w:val="000000" w:themeColor="text1"/>
+        </w:rPr>
+        <w:t>BioNLP</w:t>
+      </w:r>
+      <w:proofErr w:type="spellEnd"/>
+      <w:r>
+        <w:rPr>
+          <w:rFonts w:ascii="Times New Roman" w:hAnsi="Times New Roman" w:cs="Times New Roman"/>
+          <w:color w:val="000000" w:themeColor="text1"/>
+        </w:rPr>
+        <w:t xml:space="preserve"> and </w:t>
+      </w:r>
+      <w:proofErr w:type="spellStart"/>
+      <w:r>
+        <w:rPr>
+          <w:rFonts w:ascii="Times New Roman" w:hAnsi="Times New Roman" w:cs="Times New Roman"/>
+          <w:color w:val="000000" w:themeColor="text1"/>
+        </w:rPr>
+        <w:t>Non_BioNLP</w:t>
+      </w:r>
+      <w:proofErr w:type="spellEnd"/>
+      <w:r>
+        <w:rPr>
+          <w:rFonts w:ascii="Times New Roman" w:hAnsi="Times New Roman" w:cs="Times New Roman"/>
+          <w:color w:val="000000" w:themeColor="text1"/>
+        </w:rPr>
+        <w:t xml:space="preserve"> texts.</w:t>
+      </w:r>
+    </w:p>
+    <w:p>
+      <w:pPr>
+        <w:rPr>
+          <w:rFonts w:ascii="Times New Roman" w:hAnsi="Times New Roman" w:cs="Times New Roman"/>
+          <w:color w:val="000000" w:themeColor="text1"/>
+        </w:rPr>
+      </w:pPr>
     </w:p>
     <w:p>
       <w:pPr>
@@ -1313,7 +1386,21 @@
           <w:rFonts w:ascii="Times New Roman" w:hAnsi="Times New Roman" w:cs="Times New Roman"/>
           <w:color w:val="000000" w:themeColor="text1"/>
         </w:rPr>
-        <w:t>The models were initially trained on the manually annotated 80-sample dataset to evaluate their performance with a smaller dataset.</w:t>
+        <w:t xml:space="preserve">The models were initially trained on the manually annotated 80-sample dataset to evaluate their performance </w:t>
+      </w:r>
+      <w:r>
+        <w:rPr>
+          <w:rFonts w:ascii="Times New Roman" w:hAnsi="Times New Roman" w:cs="Times New Roman"/>
+          <w:color w:val="000000" w:themeColor="text1"/>
+        </w:rPr>
+        <w:t>when training with</w:t>
+      </w:r>
+      <w:r>
+        <w:rPr>
+          <w:rFonts w:ascii="Times New Roman" w:hAnsi="Times New Roman" w:cs="Times New Roman"/>
+          <w:color w:val="000000" w:themeColor="text1"/>
+        </w:rPr>
+        <w:t xml:space="preserve"> a smaller dataset.</w:t>
       </w:r>
     </w:p>
     <w:p>
@@ -1332,7 +1419,21 @@
           <w:rFonts w:ascii="Times New Roman" w:hAnsi="Times New Roman" w:cs="Times New Roman"/>
           <w:color w:val="000000" w:themeColor="text1"/>
         </w:rPr>
-        <w:t>Models were then trained using various sample sizes (100, 200, 300, 400, and 500) to evaluate their scalability and robustness with increasing data.</w:t>
+        <w:t xml:space="preserve">Models were then trained using various sample sizes (100, 200, 300, 400, and 500) </w:t>
+      </w:r>
+      <w:r>
+        <w:rPr>
+          <w:rFonts w:ascii="Times New Roman" w:hAnsi="Times New Roman" w:cs="Times New Roman"/>
+          <w:color w:val="000000" w:themeColor="text1"/>
+        </w:rPr>
+        <w:t xml:space="preserve">and evaluated on the same test data </w:t>
+      </w:r>
+      <w:r>
+        <w:rPr>
+          <w:rFonts w:ascii="Times New Roman" w:hAnsi="Times New Roman" w:cs="Times New Roman"/>
+          <w:color w:val="000000" w:themeColor="text1"/>
+        </w:rPr>
+        <w:t>to evaluate their scalability.</w:t>
       </w:r>
     </w:p>
     <w:p>
@@ -1934,30 +2035,14 @@
           <w:rFonts w:ascii="Times New Roman" w:hAnsi="Times New Roman" w:cs="Times New Roman"/>
           <w:color w:val="000000" w:themeColor="text1"/>
         </w:rPr>
-        <w:t xml:space="preserve"> instability, with erratic performance particularly evident </w:t>
-      </w:r>
-      <w:proofErr w:type="gramStart"/>
-      <w:r>
-        <w:rPr>
-          <w:rFonts w:ascii="Times New Roman" w:hAnsi="Times New Roman" w:cs="Times New Roman"/>
-          <w:color w:val="000000" w:themeColor="text1"/>
-        </w:rPr>
-        <w:t>at</w:t>
-      </w:r>
-      <w:proofErr w:type="gramEnd"/>
-      <w:r>
-        <w:rPr>
-          <w:rFonts w:ascii="Times New Roman" w:hAnsi="Times New Roman" w:cs="Times New Roman"/>
-          <w:color w:val="000000" w:themeColor="text1"/>
-        </w:rPr>
-        <w:t xml:space="preserve"> sample sizes of 100, 200, 300, and 500. </w:t>
-      </w:r>
-      <w:r>
-        <w:rPr>
-          <w:rFonts w:ascii="Times New Roman" w:hAnsi="Times New Roman" w:cs="Times New Roman"/>
-          <w:color w:val="000000" w:themeColor="text1"/>
-        </w:rPr>
-        <w:t xml:space="preserve">But it seems to perform better and better as the training size goes up. </w:t>
+        <w:t xml:space="preserve"> instability</w:t>
+      </w:r>
+      <w:r>
+        <w:rPr>
+          <w:rFonts w:ascii="Times New Roman" w:hAnsi="Times New Roman" w:cs="Times New Roman"/>
+          <w:color w:val="000000" w:themeColor="text1"/>
+        </w:rPr>
+        <w:t xml:space="preserve">. Its performance improves as the sample size increases but could have sudden drop. </w:t>
       </w:r>
       <w:r>
         <w:rPr>
@@ -1980,7 +2065,21 @@
           <w:rFonts w:ascii="Times New Roman" w:hAnsi="Times New Roman" w:cs="Times New Roman"/>
           <w:color w:val="000000" w:themeColor="text1"/>
         </w:rPr>
-        <w:t xml:space="preserve"> class, where Model 1 fails to predict correctly in multiple instances, resulting in an F1 score of 0. Conversely, Model 2 exhibits a more stable and consistent improvement as the training sample size increases. This consistency is particularly notable in the </w:t>
+        <w:t xml:space="preserve"> class, where Model 1 fails to predict correctly in multiple instances, resulting in an F1 score of 0. Conversely, Model 2 </w:t>
+      </w:r>
+      <w:r>
+        <w:rPr>
+          <w:rFonts w:ascii="Times New Roman" w:hAnsi="Times New Roman" w:cs="Times New Roman"/>
+          <w:color w:val="000000" w:themeColor="text1"/>
+        </w:rPr>
+        <w:t>has</w:t>
+      </w:r>
+      <w:r>
+        <w:rPr>
+          <w:rFonts w:ascii="Times New Roman" w:hAnsi="Times New Roman" w:cs="Times New Roman"/>
+          <w:color w:val="000000" w:themeColor="text1"/>
+        </w:rPr>
+        <w:t xml:space="preserve"> a more stable and consistent improvement as the training sample size increases. This consistency is particularly notable in the </w:t>
       </w:r>
       <w:proofErr w:type="spellStart"/>
       <w:r>
@@ -1996,7 +2095,21 @@
           <w:rFonts w:ascii="Times New Roman" w:hAnsi="Times New Roman" w:cs="Times New Roman"/>
           <w:color w:val="000000" w:themeColor="text1"/>
         </w:rPr>
-        <w:t xml:space="preserve"> class, where Model 2 maintains a superior performance, indicating a better balance between classes. The overall accuracy and macro F1-score metrics further emphasize Model 2's robustness and data efficiency, suggesting more effective feature engineering and a better handling of class imbalance. These findings suggest potential issues with Model 1 related to class imbalance handling, optimization instability, and feature representation limitations, whereas Model 2's approach seems to achieve better generalization and stability from limited data.</w:t>
+        <w:t xml:space="preserve"> class, where Model 2 maintains a superior performance, indicating a better balance between classes. The overall accuracy and macro F1-score metrics further emphasize Model 2's </w:t>
+      </w:r>
+      <w:r>
+        <w:rPr>
+          <w:rFonts w:ascii="Times New Roman" w:hAnsi="Times New Roman" w:cs="Times New Roman"/>
+          <w:color w:val="000000" w:themeColor="text1"/>
+        </w:rPr>
+        <w:t>power</w:t>
+      </w:r>
+      <w:r>
+        <w:rPr>
+          <w:rFonts w:ascii="Times New Roman" w:hAnsi="Times New Roman" w:cs="Times New Roman"/>
+          <w:color w:val="000000" w:themeColor="text1"/>
+        </w:rPr>
+        <w:t xml:space="preserve"> and data efficiency, suggesting more effective feature engineering and a better handling of class imbalance. These findings suggest potential issues with Model 1 related to class imbalance handling, optimization instability, and feature representation limitations, whereas Model 2's approach seems to achieve better generalization and stability from limited data.</w:t>
       </w:r>
     </w:p>
     <w:p>
@@ -2034,13 +2147,69 @@
         </w:rPr>
         <w:t xml:space="preserve"> (and I don’t have enough resources like GPUs and time to wait till it </w:t>
       </w:r>
+      <w:r>
+        <w:rPr>
+          <w:rFonts w:ascii="Times New Roman" w:hAnsi="Times New Roman" w:cs="Times New Roman"/>
+          <w:color w:val="000000" w:themeColor="text1"/>
+        </w:rPr>
+        <w:t>gets</w:t>
+      </w:r>
+      <w:r>
+        <w:rPr>
+          <w:rFonts w:ascii="Times New Roman" w:hAnsi="Times New Roman" w:cs="Times New Roman"/>
+          <w:color w:val="000000" w:themeColor="text1"/>
+        </w:rPr>
+        <w:t xml:space="preserve"> </w:t>
+      </w:r>
+      <w:r>
+        <w:rPr>
+          <w:rFonts w:ascii="Times New Roman" w:hAnsi="Times New Roman" w:cs="Times New Roman"/>
+          <w:color w:val="000000" w:themeColor="text1"/>
+        </w:rPr>
+        <w:t>finished</w:t>
+      </w:r>
+      <w:r>
+        <w:rPr>
+          <w:rFonts w:ascii="Times New Roman" w:hAnsi="Times New Roman" w:cs="Times New Roman"/>
+          <w:color w:val="000000" w:themeColor="text1"/>
+        </w:rPr>
+        <w:t>)</w:t>
+      </w:r>
+      <w:r>
+        <w:rPr>
+          <w:rFonts w:ascii="Times New Roman" w:hAnsi="Times New Roman" w:cs="Times New Roman"/>
+          <w:color w:val="000000" w:themeColor="text1"/>
+        </w:rPr>
+        <w:t xml:space="preserve">. </w:t>
+      </w:r>
+      <w:r>
+        <w:rPr>
+          <w:rFonts w:ascii="Times New Roman" w:hAnsi="Times New Roman" w:cs="Times New Roman"/>
+          <w:color w:val="000000" w:themeColor="text1"/>
+        </w:rPr>
+        <w:t xml:space="preserve">But we could predict the performance could be better once Model 1 finishes the training on all samples. </w:t>
+      </w:r>
+      <w:r>
+        <w:rPr>
+          <w:rFonts w:ascii="Times New Roman" w:hAnsi="Times New Roman" w:cs="Times New Roman"/>
+          <w:color w:val="000000" w:themeColor="text1"/>
+        </w:rPr>
+        <w:t>However, the</w:t>
+      </w:r>
+      <w:r>
+        <w:rPr>
+          <w:rFonts w:ascii="Times New Roman" w:hAnsi="Times New Roman" w:cs="Times New Roman"/>
+          <w:color w:val="000000" w:themeColor="text1"/>
+        </w:rPr>
+        <w:t xml:space="preserve"> training speed highlights that Model 1, which </w:t>
+      </w:r>
       <w:proofErr w:type="gramStart"/>
       <w:r>
         <w:rPr>
           <w:rFonts w:ascii="Times New Roman" w:hAnsi="Times New Roman" w:cs="Times New Roman"/>
           <w:color w:val="000000" w:themeColor="text1"/>
         </w:rPr>
-        <w:t>get</w:t>
+        <w:t>use</w:t>
       </w:r>
       <w:proofErr w:type="gramEnd"/>
       <w:r>
@@ -2048,30 +2217,7 @@
           <w:rFonts w:ascii="Times New Roman" w:hAnsi="Times New Roman" w:cs="Times New Roman"/>
           <w:color w:val="000000" w:themeColor="text1"/>
         </w:rPr>
-        <w:t xml:space="preserve"> </w:t>
-      </w:r>
-      <w:proofErr w:type="gramStart"/>
-      <w:r>
-        <w:rPr>
-          <w:rFonts w:ascii="Times New Roman" w:hAnsi="Times New Roman" w:cs="Times New Roman"/>
-          <w:color w:val="000000" w:themeColor="text1"/>
-        </w:rPr>
-        <w:t>finish</w:t>
-      </w:r>
-      <w:proofErr w:type="gramEnd"/>
-      <w:r>
-        <w:rPr>
-          <w:rFonts w:ascii="Times New Roman" w:hAnsi="Times New Roman" w:cs="Times New Roman"/>
-          <w:color w:val="000000" w:themeColor="text1"/>
-        </w:rPr>
-        <w:t>)</w:t>
-      </w:r>
-      <w:r>
-        <w:rPr>
-          <w:rFonts w:ascii="Times New Roman" w:hAnsi="Times New Roman" w:cs="Times New Roman"/>
-          <w:color w:val="000000" w:themeColor="text1"/>
-        </w:rPr>
-        <w:t xml:space="preserve">. This considerable difference in training speed highlights that Model 1, which utilizes a BERT-based approach, is significantly slower compared to Model 2, which employs a hybrid approach combining BERT with TF-IDF </w:t>
+        <w:t xml:space="preserve"> a BERT-based approach, is significantly slower compared to Model 2, which employs a hybrid approach combining BERT with TF-IDF </w:t>
       </w:r>
       <w:r>
         <w:rPr>
@@ -2079,7 +2225,35 @@
           <w:color w:val="000000" w:themeColor="text1"/>
         </w:rPr>
         <w:lastRenderedPageBreak/>
-        <w:t>techniques. These findings underscore not only the superior performance and robustness of Model 2 but also its efficiency and practicality for large-scale datasets, making it a more effective choice for real-world applications.</w:t>
+        <w:t xml:space="preserve">techniques. These findings underscore not only the </w:t>
+      </w:r>
+      <w:r>
+        <w:rPr>
+          <w:rFonts w:ascii="Times New Roman" w:hAnsi="Times New Roman" w:cs="Times New Roman"/>
+          <w:color w:val="000000" w:themeColor="text1"/>
+        </w:rPr>
+        <w:t>good</w:t>
+      </w:r>
+      <w:r>
+        <w:rPr>
+          <w:rFonts w:ascii="Times New Roman" w:hAnsi="Times New Roman" w:cs="Times New Roman"/>
+          <w:color w:val="000000" w:themeColor="text1"/>
+        </w:rPr>
+        <w:t xml:space="preserve"> performance and </w:t>
+      </w:r>
+      <w:r>
+        <w:rPr>
+          <w:rFonts w:ascii="Times New Roman" w:hAnsi="Times New Roman" w:cs="Times New Roman"/>
+          <w:color w:val="000000" w:themeColor="text1"/>
+        </w:rPr>
+        <w:t>power</w:t>
+      </w:r>
+      <w:r>
+        <w:rPr>
+          <w:rFonts w:ascii="Times New Roman" w:hAnsi="Times New Roman" w:cs="Times New Roman"/>
+          <w:color w:val="000000" w:themeColor="text1"/>
+        </w:rPr>
+        <w:t xml:space="preserve"> of Model 2 but also its efficiency and practicality for large-scale datasets, making it a more effective choice for real-world applications.</w:t>
       </w:r>
       <w:r>
         <w:rPr>
@@ -2218,15 +2392,73 @@
     <w:p>
       <w:pPr>
         <w:rPr>
-          <w:rFonts w:ascii="Times New Roman" w:hAnsi="Times New Roman" w:cs="Times New Roman"/>
-          <w:color w:val="000000" w:themeColor="text1"/>
-        </w:rPr>
-      </w:pPr>
+          <w:rFonts w:ascii="Times New Roman" w:hAnsi="Times New Roman" w:cs="Times New Roman" w:hint="eastAsia"/>
+          <w:b/>
+          <w:bCs/>
+          <w:color w:val="000000" w:themeColor="text1"/>
+        </w:rPr>
+      </w:pPr>
+      <w:r>
+        <w:rPr>
+          <w:rFonts w:ascii="Times New Roman" w:hAnsi="Times New Roman" w:cs="Times New Roman" w:hint="eastAsia"/>
+          <w:b/>
+          <w:bCs/>
+          <w:color w:val="000000" w:themeColor="text1"/>
+        </w:rPr>
+        <w:t xml:space="preserve">Discussion </w:t>
+      </w:r>
     </w:p>
     <w:p>
       <w:pPr>
         <w:rPr>
           <w:rFonts w:ascii="Times New Roman" w:hAnsi="Times New Roman" w:cs="Times New Roman"/>
+          <w:color w:val="000000" w:themeColor="text1"/>
+        </w:rPr>
+      </w:pPr>
+      <w:r>
+        <w:rPr>
+          <w:rFonts w:ascii="Times New Roman" w:hAnsi="Times New Roman" w:cs="Times New Roman"/>
+          <w:color w:val="000000" w:themeColor="text1"/>
+        </w:rPr>
+        <w:t xml:space="preserve">This study evaluated the performance of three distinct models for the task of biomedical text classification: a baseline model utilizing TF-IDF and logistic regression, Model 1 employing </w:t>
+      </w:r>
+      <w:proofErr w:type="gramStart"/>
+      <w:r>
+        <w:rPr>
+          <w:rFonts w:ascii="Times New Roman" w:hAnsi="Times New Roman" w:cs="Times New Roman"/>
+          <w:color w:val="000000" w:themeColor="text1"/>
+        </w:rPr>
+        <w:t>a BERT</w:t>
+      </w:r>
+      <w:proofErr w:type="gramEnd"/>
+      <w:r>
+        <w:rPr>
+          <w:rFonts w:ascii="Times New Roman" w:hAnsi="Times New Roman" w:cs="Times New Roman"/>
+          <w:color w:val="000000" w:themeColor="text1"/>
+        </w:rPr>
+        <w:t xml:space="preserve">-based architecture, and Model 2 implementing a hybrid approach combining TF-IDF, </w:t>
+      </w:r>
+      <w:proofErr w:type="spellStart"/>
+      <w:r>
+        <w:rPr>
+          <w:rFonts w:ascii="Times New Roman" w:hAnsi="Times New Roman" w:cs="Times New Roman"/>
+          <w:color w:val="000000" w:themeColor="text1"/>
+        </w:rPr>
+        <w:t>DistilBERT</w:t>
+      </w:r>
+      <w:proofErr w:type="spellEnd"/>
+      <w:r>
+        <w:rPr>
+          <w:rFonts w:ascii="Times New Roman" w:hAnsi="Times New Roman" w:cs="Times New Roman"/>
+          <w:color w:val="000000" w:themeColor="text1"/>
+        </w:rPr>
+        <w:t xml:space="preserve"> embeddings, and domain-specific features.</w:t>
+      </w:r>
+    </w:p>
+    <w:p>
+      <w:pPr>
+        <w:rPr>
+          <w:rFonts w:ascii="Times New Roman" w:hAnsi="Times New Roman" w:cs="Times New Roman"/>
           <w:b/>
           <w:bCs/>
           <w:color w:val="000000" w:themeColor="text1"/>
@@ -2239,324 +2471,261 @@
           <w:bCs/>
           <w:color w:val="000000" w:themeColor="text1"/>
         </w:rPr>
-        <w:t xml:space="preserve">Discussion and </w:t>
-      </w:r>
-      <w:r>
+        <w:t>Strengths</w:t>
+      </w:r>
+    </w:p>
+    <w:p>
+      <w:pPr>
+        <w:numPr>
+          <w:ilvl w:val="0"/>
+          <w:numId w:val="17"/>
+        </w:numPr>
+        <w:rPr>
+          <w:rFonts w:ascii="Times New Roman" w:hAnsi="Times New Roman" w:cs="Times New Roman"/>
+          <w:color w:val="000000" w:themeColor="text1"/>
+        </w:rPr>
+      </w:pPr>
+      <w:r>
+        <w:rPr>
+          <w:rFonts w:ascii="Times New Roman" w:hAnsi="Times New Roman" w:cs="Times New Roman"/>
+          <w:color w:val="000000" w:themeColor="text1"/>
+        </w:rPr>
+        <w:t>Performance: Model 2 outperformed Model 1 and the baseline model, achieving superior accuracy (85.75%) and macro F1-score (85.08%) on a larger dataset of 40,000 samples.</w:t>
+      </w:r>
+    </w:p>
+    <w:p>
+      <w:pPr>
+        <w:numPr>
+          <w:ilvl w:val="0"/>
+          <w:numId w:val="17"/>
+        </w:numPr>
+        <w:rPr>
+          <w:rFonts w:ascii="Times New Roman" w:hAnsi="Times New Roman" w:cs="Times New Roman"/>
+          <w:color w:val="000000" w:themeColor="text1"/>
+        </w:rPr>
+      </w:pPr>
+      <w:r>
+        <w:rPr>
+          <w:rFonts w:ascii="Times New Roman" w:hAnsi="Times New Roman" w:cs="Times New Roman"/>
+          <w:color w:val="000000" w:themeColor="text1"/>
+        </w:rPr>
+        <w:t>Class Imbalance Handling: Model 2 maintained balanced performance across Non-</w:t>
+      </w:r>
+      <w:proofErr w:type="spellStart"/>
+      <w:r>
+        <w:rPr>
+          <w:rFonts w:ascii="Times New Roman" w:hAnsi="Times New Roman" w:cs="Times New Roman"/>
+          <w:color w:val="000000" w:themeColor="text1"/>
+        </w:rPr>
+        <w:t>BioNLP</w:t>
+      </w:r>
+      <w:proofErr w:type="spellEnd"/>
+      <w:r>
+        <w:rPr>
+          <w:rFonts w:ascii="Times New Roman" w:hAnsi="Times New Roman" w:cs="Times New Roman"/>
+          <w:color w:val="000000" w:themeColor="text1"/>
+        </w:rPr>
+        <w:t xml:space="preserve"> and </w:t>
+      </w:r>
+      <w:proofErr w:type="spellStart"/>
+      <w:r>
+        <w:rPr>
+          <w:rFonts w:ascii="Times New Roman" w:hAnsi="Times New Roman" w:cs="Times New Roman"/>
+          <w:color w:val="000000" w:themeColor="text1"/>
+        </w:rPr>
+        <w:t>BioNLP</w:t>
+      </w:r>
+      <w:proofErr w:type="spellEnd"/>
+      <w:r>
+        <w:rPr>
+          <w:rFonts w:ascii="Times New Roman" w:hAnsi="Times New Roman" w:cs="Times New Roman"/>
+          <w:color w:val="000000" w:themeColor="text1"/>
+        </w:rPr>
+        <w:t xml:space="preserve"> classes, unlike Model 1, which struggled with class imbalances and smaller sample sizes.</w:t>
+      </w:r>
+    </w:p>
+    <w:p>
+      <w:pPr>
+        <w:numPr>
+          <w:ilvl w:val="0"/>
+          <w:numId w:val="17"/>
+        </w:numPr>
+        <w:rPr>
+          <w:rFonts w:ascii="Times New Roman" w:hAnsi="Times New Roman" w:cs="Times New Roman"/>
+          <w:color w:val="000000" w:themeColor="text1"/>
+        </w:rPr>
+      </w:pPr>
+      <w:r>
+        <w:rPr>
+          <w:rFonts w:ascii="Times New Roman" w:hAnsi="Times New Roman" w:cs="Times New Roman"/>
+          <w:color w:val="000000" w:themeColor="text1"/>
+        </w:rPr>
+        <w:t>Efficiency: Model 2 completed training on 40,000 samples in 1 hour and 40 minutes, significantly faster than Model 1, which processed only up to 400 samples in the same timeframe.</w:t>
+      </w:r>
+    </w:p>
+    <w:p>
+      <w:pPr>
+        <w:numPr>
+          <w:ilvl w:val="0"/>
+          <w:numId w:val="17"/>
+        </w:numPr>
+        <w:rPr>
+          <w:rFonts w:ascii="Times New Roman" w:hAnsi="Times New Roman" w:cs="Times New Roman"/>
+          <w:color w:val="000000" w:themeColor="text1"/>
+        </w:rPr>
+      </w:pPr>
+      <w:r>
+        <w:rPr>
+          <w:rFonts w:ascii="Times New Roman" w:hAnsi="Times New Roman" w:cs="Times New Roman"/>
+          <w:color w:val="000000" w:themeColor="text1"/>
+        </w:rPr>
+        <w:lastRenderedPageBreak/>
+        <w:t xml:space="preserve">Computational Resources: Model 1, despite slower processing, benefits from the rich contextual understanding provided by </w:t>
+      </w:r>
+      <w:proofErr w:type="gramStart"/>
+      <w:r>
+        <w:rPr>
+          <w:rFonts w:ascii="Times New Roman" w:hAnsi="Times New Roman" w:cs="Times New Roman"/>
+          <w:color w:val="000000" w:themeColor="text1"/>
+        </w:rPr>
+        <w:t>the BERT</w:t>
+      </w:r>
+      <w:proofErr w:type="gramEnd"/>
+      <w:r>
+        <w:rPr>
+          <w:rFonts w:ascii="Times New Roman" w:hAnsi="Times New Roman" w:cs="Times New Roman"/>
+          <w:color w:val="000000" w:themeColor="text1"/>
+        </w:rPr>
+        <w:t>-based architecture, which may be advantageous in certain nuanced tasks.</w:t>
+      </w:r>
+    </w:p>
+    <w:p>
+      <w:pPr>
         <w:rPr>
           <w:rFonts w:ascii="Times New Roman" w:hAnsi="Times New Roman" w:cs="Times New Roman"/>
           <w:b/>
           <w:bCs/>
           <w:color w:val="000000" w:themeColor="text1"/>
         </w:rPr>
-        <w:t xml:space="preserve">Conclusion: </w:t>
+      </w:pPr>
+      <w:r>
+        <w:rPr>
+          <w:rFonts w:ascii="Times New Roman" w:hAnsi="Times New Roman" w:cs="Times New Roman"/>
+          <w:b/>
+          <w:bCs/>
+          <w:color w:val="000000" w:themeColor="text1"/>
+        </w:rPr>
+        <w:t>Limitations</w:t>
       </w:r>
     </w:p>
     <w:p>
       <w:pPr>
-        <w:rPr>
-          <w:rFonts w:ascii="Times New Roman" w:hAnsi="Times New Roman" w:cs="Times New Roman"/>
-          <w:color w:val="000000" w:themeColor="text1"/>
-        </w:rPr>
-      </w:pPr>
-      <w:r>
-        <w:rPr>
-          <w:rFonts w:ascii="Times New Roman" w:hAnsi="Times New Roman" w:cs="Times New Roman"/>
-          <w:color w:val="000000" w:themeColor="text1"/>
-        </w:rPr>
-        <w:t xml:space="preserve">This study evaluated the performance of three distinct models for the task of biomedical text classification: a baseline model utilizing TF-IDF and logistic regression, Model 1 employing </w:t>
-      </w:r>
-      <w:proofErr w:type="gramStart"/>
-      <w:r>
-        <w:rPr>
-          <w:rFonts w:ascii="Times New Roman" w:hAnsi="Times New Roman" w:cs="Times New Roman"/>
-          <w:color w:val="000000" w:themeColor="text1"/>
-        </w:rPr>
-        <w:t>a BERT</w:t>
-      </w:r>
-      <w:proofErr w:type="gramEnd"/>
-      <w:r>
-        <w:rPr>
-          <w:rFonts w:ascii="Times New Roman" w:hAnsi="Times New Roman" w:cs="Times New Roman"/>
-          <w:color w:val="000000" w:themeColor="text1"/>
-        </w:rPr>
-        <w:t xml:space="preserve">-based architecture, and Model 2 implementing a hybrid approach combining TF-IDF, </w:t>
-      </w:r>
-      <w:proofErr w:type="spellStart"/>
-      <w:r>
-        <w:rPr>
-          <w:rFonts w:ascii="Times New Roman" w:hAnsi="Times New Roman" w:cs="Times New Roman"/>
-          <w:color w:val="000000" w:themeColor="text1"/>
-        </w:rPr>
-        <w:t>DistilBERT</w:t>
-      </w:r>
-      <w:proofErr w:type="spellEnd"/>
-      <w:r>
-        <w:rPr>
-          <w:rFonts w:ascii="Times New Roman" w:hAnsi="Times New Roman" w:cs="Times New Roman"/>
-          <w:color w:val="000000" w:themeColor="text1"/>
-        </w:rPr>
-        <w:t xml:space="preserve"> embeddings, and domain-specific features.</w:t>
+        <w:numPr>
+          <w:ilvl w:val="0"/>
+          <w:numId w:val="18"/>
+        </w:numPr>
+        <w:rPr>
+          <w:rFonts w:ascii="Times New Roman" w:hAnsi="Times New Roman" w:cs="Times New Roman"/>
+          <w:color w:val="000000" w:themeColor="text1"/>
+        </w:rPr>
+      </w:pPr>
+      <w:r>
+        <w:rPr>
+          <w:rFonts w:ascii="Times New Roman" w:hAnsi="Times New Roman" w:cs="Times New Roman"/>
+          <w:color w:val="000000" w:themeColor="text1"/>
+        </w:rPr>
+        <w:t>Scalability: Model 2, while efficient with 40,000 samples, may struggle with even larger datasets due to resource constraints.</w:t>
       </w:r>
     </w:p>
     <w:p>
       <w:pPr>
-        <w:rPr>
-          <w:rFonts w:ascii="Times New Roman" w:hAnsi="Times New Roman" w:cs="Times New Roman"/>
-          <w:color w:val="000000" w:themeColor="text1"/>
-        </w:rPr>
-      </w:pPr>
-      <w:r>
-        <w:rPr>
-          <w:rFonts w:ascii="Times New Roman" w:hAnsi="Times New Roman" w:cs="Times New Roman"/>
-          <w:color w:val="000000" w:themeColor="text1"/>
-        </w:rPr>
-        <w:t xml:space="preserve">When trained on a </w:t>
-      </w:r>
-      <w:proofErr w:type="gramStart"/>
-      <w:r>
-        <w:rPr>
-          <w:rFonts w:ascii="Times New Roman" w:hAnsi="Times New Roman" w:cs="Times New Roman"/>
-          <w:color w:val="000000" w:themeColor="text1"/>
-        </w:rPr>
-        <w:t>small annotated</w:t>
-      </w:r>
-      <w:proofErr w:type="gramEnd"/>
-      <w:r>
-        <w:rPr>
-          <w:rFonts w:ascii="Times New Roman" w:hAnsi="Times New Roman" w:cs="Times New Roman"/>
-          <w:color w:val="000000" w:themeColor="text1"/>
-        </w:rPr>
-        <w:t xml:space="preserve"> dataset of 80 samples, Model 2 demonstrated a balanced and robust performance with an accuracy of 75.53%, an F1-score of 74.42%, a precision of 74.19%, and a recall of 74.75%. It outperformed Model 1, which </w:t>
-      </w:r>
-      <w:r>
-        <w:rPr>
-          <w:rFonts w:ascii="Times New Roman" w:hAnsi="Times New Roman" w:cs="Times New Roman" w:hint="eastAsia"/>
-          <w:color w:val="000000" w:themeColor="text1"/>
-        </w:rPr>
-        <w:t>has some</w:t>
-      </w:r>
-      <w:r>
-        <w:rPr>
-          <w:rFonts w:ascii="Times New Roman" w:hAnsi="Times New Roman" w:cs="Times New Roman"/>
-          <w:color w:val="000000" w:themeColor="text1"/>
-        </w:rPr>
-        <w:t xml:space="preserve"> instability, especially in predicting the </w:t>
-      </w:r>
-      <w:proofErr w:type="spellStart"/>
-      <w:r>
-        <w:rPr>
-          <w:rFonts w:ascii="Times New Roman" w:hAnsi="Times New Roman" w:cs="Times New Roman"/>
-          <w:color w:val="000000" w:themeColor="text1"/>
-        </w:rPr>
-        <w:t>BioNLP</w:t>
-      </w:r>
-      <w:proofErr w:type="spellEnd"/>
-      <w:r>
-        <w:rPr>
-          <w:rFonts w:ascii="Times New Roman" w:hAnsi="Times New Roman" w:cs="Times New Roman"/>
-          <w:color w:val="000000" w:themeColor="text1"/>
-        </w:rPr>
-        <w:t xml:space="preserve"> class, and slightly </w:t>
-      </w:r>
-      <w:proofErr w:type="gramStart"/>
-      <w:r>
-        <w:rPr>
-          <w:rFonts w:ascii="Times New Roman" w:hAnsi="Times New Roman" w:cs="Times New Roman"/>
-          <w:color w:val="000000" w:themeColor="text1"/>
-        </w:rPr>
-        <w:t>lagged behind</w:t>
-      </w:r>
-      <w:proofErr w:type="gramEnd"/>
-      <w:r>
-        <w:rPr>
-          <w:rFonts w:ascii="Times New Roman" w:hAnsi="Times New Roman" w:cs="Times New Roman"/>
-          <w:color w:val="000000" w:themeColor="text1"/>
-        </w:rPr>
-        <w:t xml:space="preserve"> the baseline model in terms of recall but maintained better precision.</w:t>
+        <w:numPr>
+          <w:ilvl w:val="0"/>
+          <w:numId w:val="18"/>
+        </w:numPr>
+        <w:rPr>
+          <w:rFonts w:ascii="Times New Roman" w:hAnsi="Times New Roman" w:cs="Times New Roman"/>
+          <w:color w:val="000000" w:themeColor="text1"/>
+        </w:rPr>
+      </w:pPr>
+      <w:r>
+        <w:rPr>
+          <w:rFonts w:ascii="Times New Roman" w:hAnsi="Times New Roman" w:cs="Times New Roman"/>
+          <w:color w:val="000000" w:themeColor="text1"/>
+        </w:rPr>
+        <w:t>Accuracy Limit: Even when trained with 40,000 samples, Model 2 achieved around 85% accuracy, which might not outperform Model 1 if given sufficient training resources.</w:t>
       </w:r>
     </w:p>
     <w:p>
       <w:pPr>
-        <w:rPr>
-          <w:rFonts w:ascii="Times New Roman" w:hAnsi="Times New Roman" w:cs="Times New Roman"/>
-          <w:color w:val="000000" w:themeColor="text1"/>
-        </w:rPr>
-      </w:pPr>
-      <w:r>
-        <w:rPr>
-          <w:rFonts w:ascii="Times New Roman" w:hAnsi="Times New Roman" w:cs="Times New Roman"/>
-          <w:color w:val="000000" w:themeColor="text1"/>
-        </w:rPr>
-        <w:t xml:space="preserve">The experimental results on a larger dataset of approximately 40,000 samples further underscored the superior performance of Model 2 across all evaluated metrics, achieving an accuracy of 85.75%, a macro F1-score of 85.08%, a precision of 84.77%, and a recall of 85.51%. Additionally, Model 2 maintained balanced performance between the </w:t>
-      </w:r>
-      <w:proofErr w:type="gramStart"/>
-      <w:r>
-        <w:rPr>
-          <w:rFonts w:ascii="Times New Roman" w:hAnsi="Times New Roman" w:cs="Times New Roman"/>
-          <w:color w:val="000000" w:themeColor="text1"/>
-        </w:rPr>
-        <w:t>Non-</w:t>
-      </w:r>
-      <w:proofErr w:type="spellStart"/>
-      <w:r>
-        <w:rPr>
-          <w:rFonts w:ascii="Times New Roman" w:hAnsi="Times New Roman" w:cs="Times New Roman"/>
-          <w:color w:val="000000" w:themeColor="text1"/>
-        </w:rPr>
-        <w:t>BioNLP</w:t>
-      </w:r>
-      <w:proofErr w:type="spellEnd"/>
-      <w:proofErr w:type="gramEnd"/>
-      <w:r>
-        <w:rPr>
-          <w:rFonts w:ascii="Times New Roman" w:hAnsi="Times New Roman" w:cs="Times New Roman"/>
-          <w:color w:val="000000" w:themeColor="text1"/>
-        </w:rPr>
-        <w:t xml:space="preserve"> (F1 score: </w:t>
-      </w:r>
-      <w:r>
-        <w:rPr>
-          <w:rFonts w:ascii="Times New Roman" w:hAnsi="Times New Roman" w:cs="Times New Roman"/>
-          <w:color w:val="000000" w:themeColor="text1"/>
-        </w:rPr>
-        <w:lastRenderedPageBreak/>
-        <w:t xml:space="preserve">88.24%) and </w:t>
-      </w:r>
-      <w:proofErr w:type="spellStart"/>
-      <w:r>
-        <w:rPr>
-          <w:rFonts w:ascii="Times New Roman" w:hAnsi="Times New Roman" w:cs="Times New Roman"/>
-          <w:color w:val="000000" w:themeColor="text1"/>
-        </w:rPr>
-        <w:t>BioNLP</w:t>
-      </w:r>
-      <w:proofErr w:type="spellEnd"/>
-      <w:r>
-        <w:rPr>
-          <w:rFonts w:ascii="Times New Roman" w:hAnsi="Times New Roman" w:cs="Times New Roman"/>
-          <w:color w:val="000000" w:themeColor="text1"/>
-        </w:rPr>
-        <w:t xml:space="preserve"> (F1 score: 81.93%) classes, demonstrating effective handling of class imbalances. In contrast, Model 1 showed significant performance instability, particularly at smaller sample sizes, with pronounced difficulties in predicting the </w:t>
-      </w:r>
-      <w:proofErr w:type="spellStart"/>
-      <w:r>
-        <w:rPr>
-          <w:rFonts w:ascii="Times New Roman" w:hAnsi="Times New Roman" w:cs="Times New Roman"/>
-          <w:color w:val="000000" w:themeColor="text1"/>
-        </w:rPr>
-        <w:t>BioNLP</w:t>
-      </w:r>
-      <w:proofErr w:type="spellEnd"/>
-      <w:r>
-        <w:rPr>
-          <w:rFonts w:ascii="Times New Roman" w:hAnsi="Times New Roman" w:cs="Times New Roman"/>
-          <w:color w:val="000000" w:themeColor="text1"/>
-        </w:rPr>
-        <w:t xml:space="preserve"> class. The baseline model, despite its simplicity, achieved reasonable recall but suffered from low precision, indicating a propensity for generating false positives.</w:t>
+        <w:numPr>
+          <w:ilvl w:val="0"/>
+          <w:numId w:val="18"/>
+        </w:numPr>
+        <w:rPr>
+          <w:rFonts w:ascii="Times New Roman" w:hAnsi="Times New Roman" w:cs="Times New Roman"/>
+          <w:color w:val="000000" w:themeColor="text1"/>
+        </w:rPr>
+      </w:pPr>
+      <w:r>
+        <w:rPr>
+          <w:rFonts w:ascii="Times New Roman" w:hAnsi="Times New Roman" w:cs="Times New Roman"/>
+          <w:color w:val="000000" w:themeColor="text1"/>
+        </w:rPr>
+        <w:t>Domain Sensitivity: Model 2's reliance on domain-specific features limits its generalizability to other biomedical fields.</w:t>
       </w:r>
     </w:p>
     <w:p>
       <w:pPr>
-        <w:rPr>
-          <w:rFonts w:ascii="Times New Roman" w:hAnsi="Times New Roman" w:cs="Times New Roman"/>
-          <w:color w:val="000000" w:themeColor="text1"/>
-        </w:rPr>
-      </w:pPr>
-      <w:r>
-        <w:rPr>
-          <w:rFonts w:ascii="Times New Roman" w:hAnsi="Times New Roman" w:cs="Times New Roman"/>
-          <w:color w:val="000000" w:themeColor="text1"/>
-        </w:rPr>
-        <w:t xml:space="preserve">Moreover, the efficiency analysis revealed that Model 2 completed training on the </w:t>
-      </w:r>
-      <w:proofErr w:type="gramStart"/>
-      <w:r>
-        <w:rPr>
-          <w:rFonts w:ascii="Times New Roman" w:hAnsi="Times New Roman" w:cs="Times New Roman"/>
-          <w:color w:val="000000" w:themeColor="text1"/>
-        </w:rPr>
-        <w:t>40,000 sample</w:t>
-      </w:r>
-      <w:proofErr w:type="gramEnd"/>
-      <w:r>
-        <w:rPr>
-          <w:rFonts w:ascii="Times New Roman" w:hAnsi="Times New Roman" w:cs="Times New Roman"/>
-          <w:color w:val="000000" w:themeColor="text1"/>
-        </w:rPr>
-        <w:t xml:space="preserve"> dataset in 1 hour and 40 minutes, while Model 1, constrained by its BERT-based approach, managed to process only up to 400 samples within the same timeframe. This difference in processing speed further underscores Model 2's practicality and efficiency for large-scale datasets.</w:t>
+        <w:numPr>
+          <w:ilvl w:val="0"/>
+          <w:numId w:val="18"/>
+        </w:numPr>
+        <w:rPr>
+          <w:rFonts w:ascii="Times New Roman" w:hAnsi="Times New Roman" w:cs="Times New Roman"/>
+          <w:color w:val="000000" w:themeColor="text1"/>
+        </w:rPr>
+      </w:pPr>
+      <w:r>
+        <w:rPr>
+          <w:rFonts w:ascii="Times New Roman" w:hAnsi="Times New Roman" w:cs="Times New Roman"/>
+          <w:color w:val="000000" w:themeColor="text1"/>
+        </w:rPr>
+        <w:t>Processing Speed: Model 1’s BERT-based approach is much slower for large datasets, highlighting the need for optimization and better handling of class imbalances.</w:t>
       </w:r>
     </w:p>
     <w:p>
       <w:pPr>
         <w:rPr>
-          <w:rFonts w:ascii="Times New Roman" w:hAnsi="Times New Roman" w:cs="Times New Roman"/>
-          <w:color w:val="000000" w:themeColor="text1"/>
-        </w:rPr>
-      </w:pPr>
-      <w:r>
-        <w:rPr>
-          <w:rFonts w:ascii="Times New Roman" w:hAnsi="Times New Roman" w:cs="Times New Roman"/>
-          <w:color w:val="000000" w:themeColor="text1"/>
-        </w:rPr>
-        <w:t xml:space="preserve">In summary, the hybrid architecture of Model 2, which combines the strengths of TF-IDF vectors, </w:t>
-      </w:r>
-      <w:proofErr w:type="spellStart"/>
-      <w:r>
-        <w:rPr>
-          <w:rFonts w:ascii="Times New Roman" w:hAnsi="Times New Roman" w:cs="Times New Roman"/>
-          <w:color w:val="000000" w:themeColor="text1"/>
-        </w:rPr>
-        <w:t>DistilBERT</w:t>
-      </w:r>
-      <w:proofErr w:type="spellEnd"/>
-      <w:r>
-        <w:rPr>
-          <w:rFonts w:ascii="Times New Roman" w:hAnsi="Times New Roman" w:cs="Times New Roman"/>
-          <w:color w:val="000000" w:themeColor="text1"/>
-        </w:rPr>
-        <w:t xml:space="preserve"> embeddings, and domain-specific features, proved to be a </w:t>
-      </w:r>
-      <w:r>
-        <w:rPr>
           <w:rFonts w:ascii="Times New Roman" w:hAnsi="Times New Roman" w:cs="Times New Roman" w:hint="eastAsia"/>
-          <w:color w:val="000000" w:themeColor="text1"/>
-        </w:rPr>
-        <w:t>powerful</w:t>
-      </w:r>
-      <w:r>
-        <w:rPr>
-          <w:rFonts w:ascii="Times New Roman" w:hAnsi="Times New Roman" w:cs="Times New Roman"/>
-          <w:color w:val="000000" w:themeColor="text1"/>
-        </w:rPr>
-        <w:t xml:space="preserve"> and efficient solution for biomedical text classification. Its balanced performance, scalability, and efficiency make it a promising choice for real-world applications where large and diverse datasets are common. On the other hand, the slower processing speed and instability of Model 1 </w:t>
-      </w:r>
-      <w:r>
-        <w:rPr>
-          <w:rFonts w:ascii="Times New Roman" w:hAnsi="Times New Roman" w:cs="Times New Roman"/>
-          <w:color w:val="000000" w:themeColor="text1"/>
-        </w:rPr>
-        <w:t>highlights</w:t>
-      </w:r>
-      <w:r>
-        <w:rPr>
-          <w:rFonts w:ascii="Times New Roman" w:hAnsi="Times New Roman" w:cs="Times New Roman"/>
-          <w:color w:val="000000" w:themeColor="text1"/>
-        </w:rPr>
-        <w:t xml:space="preserve"> the need for improvements in class imbalance handling and optimization stability when utilizing BERT-based models. Future work could focus on enhancing the </w:t>
-      </w:r>
-      <w:r>
-        <w:rPr>
-          <w:rFonts w:ascii="Times New Roman" w:hAnsi="Times New Roman" w:cs="Times New Roman"/>
-          <w:color w:val="000000" w:themeColor="text1"/>
-        </w:rPr>
-        <w:t>use</w:t>
-      </w:r>
-      <w:r>
-        <w:rPr>
-          <w:rFonts w:ascii="Times New Roman" w:hAnsi="Times New Roman" w:cs="Times New Roman"/>
-          <w:color w:val="000000" w:themeColor="text1"/>
-        </w:rPr>
-        <w:t xml:space="preserve"> of BERT models and exploring additional hybrid approaches to further improve classification performance and efficiency.</w:t>
+          <w:b/>
+          <w:bCs/>
+          <w:color w:val="000000" w:themeColor="text1"/>
+        </w:rPr>
+      </w:pPr>
+      <w:r>
+        <w:rPr>
+          <w:rFonts w:ascii="Times New Roman" w:hAnsi="Times New Roman" w:cs="Times New Roman" w:hint="eastAsia"/>
+          <w:b/>
+          <w:bCs/>
+          <w:color w:val="000000" w:themeColor="text1"/>
+        </w:rPr>
+        <w:t>Conclusion</w:t>
+      </w:r>
+    </w:p>
+    <w:p>
+      <w:pPr>
+        <w:rPr>
+          <w:rFonts w:ascii="Times New Roman" w:hAnsi="Times New Roman" w:cs="Times New Roman"/>
+          <w:color w:val="000000" w:themeColor="text1"/>
+        </w:rPr>
+      </w:pPr>
+      <w:r>
+        <w:rPr>
+          <w:rFonts w:ascii="Times New Roman" w:hAnsi="Times New Roman" w:cs="Times New Roman"/>
+          <w:color w:val="000000" w:themeColor="text1"/>
+        </w:rPr>
+        <w:t>In summary, Model 2, with its hybrid architecture, proved to be effective and efficient for biomedical text classification, outperforming both Model 1 and the baseline model in several key metrics. However, it also comes with complexities and limitations that need to be considered for real-world applications.</w:t>
       </w:r>
     </w:p>
     <w:p>
@@ -2858,6 +3027,119 @@
 <file path=word/numbering.xml><?xml version="1.0" encoding="utf-8"?>
 <w:numbering xmlns:wpc="http://schemas.microsoft.com/office/word/2010/wordprocessingCanvas" xmlns:cx="http://schemas.microsoft.com/office/drawing/2014/chartex" xmlns:cx1="http://schemas.microsoft.com/office/drawing/2015/9/8/chartex" xmlns:cx2="http://schemas.microsoft.com/office/drawing/2015/10/21/chartex" xmlns:cx3="http://schemas.microsoft.com/office/drawing/2016/5/9/chartex" xmlns:cx4="http://schemas.microsoft.com/office/drawing/2016/5/10/chartex" xmlns:cx5="http://schemas.microsoft.com/office/drawing/2016/5/11/chartex" xmlns:cx6="http://schemas.microsoft.com/office/drawing/2016/5/12/chartex" xmlns:cx7="http://schemas.microsoft.com/office/drawing/2016/5/13/chartex" xmlns:cx8="http://schemas.microsoft.com/office/drawing/2016/5/14/chartex" xmlns:mc="http://schemas.openxmlformats.org/markup-compatibility/2006" xmlns:aink="http://schemas.microsoft.com/office/drawing/2016/ink" xmlns:am3d="http://schemas.microsoft.com/office/drawing/2017/model3d" xmlns:o="urn:schemas-microsoft-com:office:office" xmlns:oel="http://schemas.microsoft.com/office/2019/extlst" xmlns:r="http://schemas.openxmlformats.org/officeDocument/2006/relationships" xmlns:m="http://schemas.openxmlformats.org/officeDocument/2006/math" xmlns:v="urn:schemas-microsoft-com:vml" xmlns:wp14="http://schemas.microsoft.com/office/word/2010/wordprocessingDrawing" xmlns:wp="http://schemas.openxmlformats.org/drawingml/2006/wordprocessingDrawing" xmlns:w10="urn:schemas-microsoft-com:office:word" xmlns:w="http://schemas.openxmlformats.org/wordprocessingml/2006/main" xmlns:w14="http://schemas.microsoft.com/office/word/2010/wordml" xmlns:w15="http://schemas.microsoft.com/office/word/2012/wordml" xmlns:w16cex="http://schemas.microsoft.com/office/word/2018/wordml/cex" xmlns:w16cid="http://schemas.microsoft.com/office/word/2016/wordml/cid" xmlns:w16="http://schemas.microsoft.com/office/word/2018/wordml" xmlns:w16du="http://schemas.microsoft.com/office/word/2023/wordml/word16du" xmlns:w16sdtdh="http://schemas.microsoft.com/office/word/2020/wordml/sdtdatahash" xmlns:w16sdtfl="http://schemas.microsoft.com/office/word/2024/wordml/sdtformatlock" xmlns:w16se="http://schemas.microsoft.com/office/word/2015/wordml/symex" xmlns:wpg="http://schemas.microsoft.com/office/word/2010/wordprocessingGroup" xmlns:wpi="http://schemas.microsoft.com/office/word/2010/wordprocessingInk" xmlns:wne="http://schemas.microsoft.com/office/word/2006/wordml" xmlns:wps="http://schemas.microsoft.com/office/word/2010/wordprocessingShape" mc:Ignorable="w14 w15 w16se w16cid w16 w16cex w16sdtdh w16sdtfl w16du wp14">
   <w:abstractNum w:abstractNumId="0" w15:restartNumberingAfterBreak="0">
+    <w:nsid w:val="016F4082"/>
+    <w:multiLevelType w:val="multilevel"/>
+    <w:tmpl w:val="D542FA1A"/>
+    <w:lvl w:ilvl="0">
+      <w:start w:val="1"/>
+      <w:numFmt w:val="decimal"/>
+      <w:lvlText w:val="%1."/>
+      <w:lvlJc w:val="left"/>
+      <w:pPr>
+        <w:tabs>
+          <w:tab w:val="num" w:pos="720"/>
+        </w:tabs>
+        <w:ind w:left="720" w:hanging="360"/>
+      </w:pPr>
+    </w:lvl>
+    <w:lvl w:ilvl="1" w:tentative="1">
+      <w:start w:val="1"/>
+      <w:numFmt w:val="decimal"/>
+      <w:lvlText w:val="%2."/>
+      <w:lvlJc w:val="left"/>
+      <w:pPr>
+        <w:tabs>
+          <w:tab w:val="num" w:pos="1440"/>
+        </w:tabs>
+        <w:ind w:left="1440" w:hanging="360"/>
+      </w:pPr>
+    </w:lvl>
+    <w:lvl w:ilvl="2" w:tentative="1">
+      <w:start w:val="1"/>
+      <w:numFmt w:val="decimal"/>
+      <w:lvlText w:val="%3."/>
+      <w:lvlJc w:val="left"/>
+      <w:pPr>
+        <w:tabs>
+          <w:tab w:val="num" w:pos="2160"/>
+        </w:tabs>
+        <w:ind w:left="2160" w:hanging="360"/>
+      </w:pPr>
+    </w:lvl>
+    <w:lvl w:ilvl="3" w:tentative="1">
+      <w:start w:val="1"/>
+      <w:numFmt w:val="decimal"/>
+      <w:lvlText w:val="%4."/>
+      <w:lvlJc w:val="left"/>
+      <w:pPr>
+        <w:tabs>
+          <w:tab w:val="num" w:pos="2880"/>
+        </w:tabs>
+        <w:ind w:left="2880" w:hanging="360"/>
+      </w:pPr>
+    </w:lvl>
+    <w:lvl w:ilvl="4" w:tentative="1">
+      <w:start w:val="1"/>
+      <w:numFmt w:val="decimal"/>
+      <w:lvlText w:val="%5."/>
+      <w:lvlJc w:val="left"/>
+      <w:pPr>
+        <w:tabs>
+          <w:tab w:val="num" w:pos="3600"/>
+        </w:tabs>
+        <w:ind w:left="3600" w:hanging="360"/>
+      </w:pPr>
+    </w:lvl>
+    <w:lvl w:ilvl="5" w:tentative="1">
+      <w:start w:val="1"/>
+      <w:numFmt w:val="decimal"/>
+      <w:lvlText w:val="%6."/>
+      <w:lvlJc w:val="left"/>
+      <w:pPr>
+        <w:tabs>
+          <w:tab w:val="num" w:pos="4320"/>
+        </w:tabs>
+        <w:ind w:left="4320" w:hanging="360"/>
+      </w:pPr>
+    </w:lvl>
+    <w:lvl w:ilvl="6" w:tentative="1">
+      <w:start w:val="1"/>
+      <w:numFmt w:val="decimal"/>
+      <w:lvlText w:val="%7."/>
+      <w:lvlJc w:val="left"/>
+      <w:pPr>
+        <w:tabs>
+          <w:tab w:val="num" w:pos="5040"/>
+        </w:tabs>
+        <w:ind w:left="5040" w:hanging="360"/>
+      </w:pPr>
+    </w:lvl>
+    <w:lvl w:ilvl="7" w:tentative="1">
+      <w:start w:val="1"/>
+      <w:numFmt w:val="decimal"/>
+      <w:lvlText w:val="%8."/>
+      <w:lvlJc w:val="left"/>
+      <w:pPr>
+        <w:tabs>
+          <w:tab w:val="num" w:pos="5760"/>
+        </w:tabs>
+        <w:ind w:left="5760" w:hanging="360"/>
+      </w:pPr>
+    </w:lvl>
+    <w:lvl w:ilvl="8" w:tentative="1">
+      <w:start w:val="1"/>
+      <w:numFmt w:val="decimal"/>
+      <w:lvlText w:val="%9."/>
+      <w:lvlJc w:val="left"/>
+      <w:pPr>
+        <w:tabs>
+          <w:tab w:val="num" w:pos="6480"/>
+        </w:tabs>
+        <w:ind w:left="6480" w:hanging="360"/>
+      </w:pPr>
+    </w:lvl>
+  </w:abstractNum>
+  <w:abstractNum w:abstractNumId="1" w15:restartNumberingAfterBreak="0">
     <w:nsid w:val="142D4864"/>
     <w:multiLevelType w:val="multilevel"/>
     <w:tmpl w:val="CFF0ABA2"/>
@@ -2974,7 +3256,7 @@
       </w:pPr>
     </w:lvl>
   </w:abstractNum>
-  <w:abstractNum w:abstractNumId="1" w15:restartNumberingAfterBreak="0">
+  <w:abstractNum w:abstractNumId="2" w15:restartNumberingAfterBreak="0">
     <w:nsid w:val="143C64C4"/>
     <w:multiLevelType w:val="multilevel"/>
     <w:tmpl w:val="FFA4C612"/>
@@ -3123,7 +3405,7 @@
       </w:rPr>
     </w:lvl>
   </w:abstractNum>
-  <w:abstractNum w:abstractNumId="2" w15:restartNumberingAfterBreak="0">
+  <w:abstractNum w:abstractNumId="3" w15:restartNumberingAfterBreak="0">
     <w:nsid w:val="16671983"/>
     <w:multiLevelType w:val="multilevel"/>
     <w:tmpl w:val="D722C3E2"/>
@@ -3240,7 +3522,233 @@
       </w:pPr>
     </w:lvl>
   </w:abstractNum>
-  <w:abstractNum w:abstractNumId="3" w15:restartNumberingAfterBreak="0">
+  <w:abstractNum w:abstractNumId="4" w15:restartNumberingAfterBreak="0">
+    <w:nsid w:val="17BD6027"/>
+    <w:multiLevelType w:val="multilevel"/>
+    <w:tmpl w:val="10E0E5C4"/>
+    <w:lvl w:ilvl="0">
+      <w:start w:val="1"/>
+      <w:numFmt w:val="decimal"/>
+      <w:lvlText w:val="%1."/>
+      <w:lvlJc w:val="left"/>
+      <w:pPr>
+        <w:tabs>
+          <w:tab w:val="num" w:pos="720"/>
+        </w:tabs>
+        <w:ind w:left="720" w:hanging="360"/>
+      </w:pPr>
+    </w:lvl>
+    <w:lvl w:ilvl="1" w:tentative="1">
+      <w:start w:val="1"/>
+      <w:numFmt w:val="decimal"/>
+      <w:lvlText w:val="%2."/>
+      <w:lvlJc w:val="left"/>
+      <w:pPr>
+        <w:tabs>
+          <w:tab w:val="num" w:pos="1440"/>
+        </w:tabs>
+        <w:ind w:left="1440" w:hanging="360"/>
+      </w:pPr>
+    </w:lvl>
+    <w:lvl w:ilvl="2" w:tentative="1">
+      <w:start w:val="1"/>
+      <w:numFmt w:val="decimal"/>
+      <w:lvlText w:val="%3."/>
+      <w:lvlJc w:val="left"/>
+      <w:pPr>
+        <w:tabs>
+          <w:tab w:val="num" w:pos="2160"/>
+        </w:tabs>
+        <w:ind w:left="2160" w:hanging="360"/>
+      </w:pPr>
+    </w:lvl>
+    <w:lvl w:ilvl="3" w:tentative="1">
+      <w:start w:val="1"/>
+      <w:numFmt w:val="decimal"/>
+      <w:lvlText w:val="%4."/>
+      <w:lvlJc w:val="left"/>
+      <w:pPr>
+        <w:tabs>
+          <w:tab w:val="num" w:pos="2880"/>
+        </w:tabs>
+        <w:ind w:left="2880" w:hanging="360"/>
+      </w:pPr>
+    </w:lvl>
+    <w:lvl w:ilvl="4" w:tentative="1">
+      <w:start w:val="1"/>
+      <w:numFmt w:val="decimal"/>
+      <w:lvlText w:val="%5."/>
+      <w:lvlJc w:val="left"/>
+      <w:pPr>
+        <w:tabs>
+          <w:tab w:val="num" w:pos="3600"/>
+        </w:tabs>
+        <w:ind w:left="3600" w:hanging="360"/>
+      </w:pPr>
+    </w:lvl>
+    <w:lvl w:ilvl="5" w:tentative="1">
+      <w:start w:val="1"/>
+      <w:numFmt w:val="decimal"/>
+      <w:lvlText w:val="%6."/>
+      <w:lvlJc w:val="left"/>
+      <w:pPr>
+        <w:tabs>
+          <w:tab w:val="num" w:pos="4320"/>
+        </w:tabs>
+        <w:ind w:left="4320" w:hanging="360"/>
+      </w:pPr>
+    </w:lvl>
+    <w:lvl w:ilvl="6" w:tentative="1">
+      <w:start w:val="1"/>
+      <w:numFmt w:val="decimal"/>
+      <w:lvlText w:val="%7."/>
+      <w:lvlJc w:val="left"/>
+      <w:pPr>
+        <w:tabs>
+          <w:tab w:val="num" w:pos="5040"/>
+        </w:tabs>
+        <w:ind w:left="5040" w:hanging="360"/>
+      </w:pPr>
+    </w:lvl>
+    <w:lvl w:ilvl="7" w:tentative="1">
+      <w:start w:val="1"/>
+      <w:numFmt w:val="decimal"/>
+      <w:lvlText w:val="%8."/>
+      <w:lvlJc w:val="left"/>
+      <w:pPr>
+        <w:tabs>
+          <w:tab w:val="num" w:pos="5760"/>
+        </w:tabs>
+        <w:ind w:left="5760" w:hanging="360"/>
+      </w:pPr>
+    </w:lvl>
+    <w:lvl w:ilvl="8" w:tentative="1">
+      <w:start w:val="1"/>
+      <w:numFmt w:val="decimal"/>
+      <w:lvlText w:val="%9."/>
+      <w:lvlJc w:val="left"/>
+      <w:pPr>
+        <w:tabs>
+          <w:tab w:val="num" w:pos="6480"/>
+        </w:tabs>
+        <w:ind w:left="6480" w:hanging="360"/>
+      </w:pPr>
+    </w:lvl>
+  </w:abstractNum>
+  <w:abstractNum w:abstractNumId="5" w15:restartNumberingAfterBreak="0">
+    <w:nsid w:val="20C14B1F"/>
+    <w:multiLevelType w:val="multilevel"/>
+    <w:tmpl w:val="5D9461CA"/>
+    <w:lvl w:ilvl="0">
+      <w:start w:val="1"/>
+      <w:numFmt w:val="decimal"/>
+      <w:lvlText w:val="%1."/>
+      <w:lvlJc w:val="left"/>
+      <w:pPr>
+        <w:tabs>
+          <w:tab w:val="num" w:pos="720"/>
+        </w:tabs>
+        <w:ind w:left="720" w:hanging="360"/>
+      </w:pPr>
+    </w:lvl>
+    <w:lvl w:ilvl="1" w:tentative="1">
+      <w:start w:val="1"/>
+      <w:numFmt w:val="decimal"/>
+      <w:lvlText w:val="%2."/>
+      <w:lvlJc w:val="left"/>
+      <w:pPr>
+        <w:tabs>
+          <w:tab w:val="num" w:pos="1440"/>
+        </w:tabs>
+        <w:ind w:left="1440" w:hanging="360"/>
+      </w:pPr>
+    </w:lvl>
+    <w:lvl w:ilvl="2" w:tentative="1">
+      <w:start w:val="1"/>
+      <w:numFmt w:val="decimal"/>
+      <w:lvlText w:val="%3."/>
+      <w:lvlJc w:val="left"/>
+      <w:pPr>
+        <w:tabs>
+          <w:tab w:val="num" w:pos="2160"/>
+        </w:tabs>
+        <w:ind w:left="2160" w:hanging="360"/>
+      </w:pPr>
+    </w:lvl>
+    <w:lvl w:ilvl="3" w:tentative="1">
+      <w:start w:val="1"/>
+      <w:numFmt w:val="decimal"/>
+      <w:lvlText w:val="%4."/>
+      <w:lvlJc w:val="left"/>
+      <w:pPr>
+        <w:tabs>
+          <w:tab w:val="num" w:pos="2880"/>
+        </w:tabs>
+        <w:ind w:left="2880" w:hanging="360"/>
+      </w:pPr>
+    </w:lvl>
+    <w:lvl w:ilvl="4" w:tentative="1">
+      <w:start w:val="1"/>
+      <w:numFmt w:val="decimal"/>
+      <w:lvlText w:val="%5."/>
+      <w:lvlJc w:val="left"/>
+      <w:pPr>
+        <w:tabs>
+          <w:tab w:val="num" w:pos="3600"/>
+        </w:tabs>
+        <w:ind w:left="3600" w:hanging="360"/>
+      </w:pPr>
+    </w:lvl>
+    <w:lvl w:ilvl="5" w:tentative="1">
+      <w:start w:val="1"/>
+      <w:numFmt w:val="decimal"/>
+      <w:lvlText w:val="%6."/>
+      <w:lvlJc w:val="left"/>
+      <w:pPr>
+        <w:tabs>
+          <w:tab w:val="num" w:pos="4320"/>
+        </w:tabs>
+        <w:ind w:left="4320" w:hanging="360"/>
+      </w:pPr>
+    </w:lvl>
+    <w:lvl w:ilvl="6" w:tentative="1">
+      <w:start w:val="1"/>
+      <w:numFmt w:val="decimal"/>
+      <w:lvlText w:val="%7."/>
+      <w:lvlJc w:val="left"/>
+      <w:pPr>
+        <w:tabs>
+          <w:tab w:val="num" w:pos="5040"/>
+        </w:tabs>
+        <w:ind w:left="5040" w:hanging="360"/>
+      </w:pPr>
+    </w:lvl>
+    <w:lvl w:ilvl="7" w:tentative="1">
+      <w:start w:val="1"/>
+      <w:numFmt w:val="decimal"/>
+      <w:lvlText w:val="%8."/>
+      <w:lvlJc w:val="left"/>
+      <w:pPr>
+        <w:tabs>
+          <w:tab w:val="num" w:pos="5760"/>
+        </w:tabs>
+        <w:ind w:left="5760" w:hanging="360"/>
+      </w:pPr>
+    </w:lvl>
+    <w:lvl w:ilvl="8" w:tentative="1">
+      <w:start w:val="1"/>
+      <w:numFmt w:val="decimal"/>
+      <w:lvlText w:val="%9."/>
+      <w:lvlJc w:val="left"/>
+      <w:pPr>
+        <w:tabs>
+          <w:tab w:val="num" w:pos="6480"/>
+        </w:tabs>
+        <w:ind w:left="6480" w:hanging="360"/>
+      </w:pPr>
+    </w:lvl>
+  </w:abstractNum>
+  <w:abstractNum w:abstractNumId="6" w15:restartNumberingAfterBreak="0">
     <w:nsid w:val="21667D9F"/>
     <w:multiLevelType w:val="multilevel"/>
     <w:tmpl w:val="1F020660"/>
@@ -3357,7 +3865,7 @@
       </w:pPr>
     </w:lvl>
   </w:abstractNum>
-  <w:abstractNum w:abstractNumId="4" w15:restartNumberingAfterBreak="0">
+  <w:abstractNum w:abstractNumId="7" w15:restartNumberingAfterBreak="0">
     <w:nsid w:val="240456A8"/>
     <w:multiLevelType w:val="multilevel"/>
     <w:tmpl w:val="4A8EB07C"/>
@@ -3506,7 +4014,120 @@
       </w:rPr>
     </w:lvl>
   </w:abstractNum>
-  <w:abstractNum w:abstractNumId="5" w15:restartNumberingAfterBreak="0">
+  <w:abstractNum w:abstractNumId="8" w15:restartNumberingAfterBreak="0">
+    <w:nsid w:val="29060BE7"/>
+    <w:multiLevelType w:val="multilevel"/>
+    <w:tmpl w:val="A8960C30"/>
+    <w:lvl w:ilvl="0">
+      <w:start w:val="1"/>
+      <w:numFmt w:val="decimal"/>
+      <w:lvlText w:val="%1."/>
+      <w:lvlJc w:val="left"/>
+      <w:pPr>
+        <w:tabs>
+          <w:tab w:val="num" w:pos="720"/>
+        </w:tabs>
+        <w:ind w:left="720" w:hanging="360"/>
+      </w:pPr>
+    </w:lvl>
+    <w:lvl w:ilvl="1" w:tentative="1">
+      <w:start w:val="1"/>
+      <w:numFmt w:val="decimal"/>
+      <w:lvlText w:val="%2."/>
+      <w:lvlJc w:val="left"/>
+      <w:pPr>
+        <w:tabs>
+          <w:tab w:val="num" w:pos="1440"/>
+        </w:tabs>
+        <w:ind w:left="1440" w:hanging="360"/>
+      </w:pPr>
+    </w:lvl>
+    <w:lvl w:ilvl="2" w:tentative="1">
+      <w:start w:val="1"/>
+      <w:numFmt w:val="decimal"/>
+      <w:lvlText w:val="%3."/>
+      <w:lvlJc w:val="left"/>
+      <w:pPr>
+        <w:tabs>
+          <w:tab w:val="num" w:pos="2160"/>
+        </w:tabs>
+        <w:ind w:left="2160" w:hanging="360"/>
+      </w:pPr>
+    </w:lvl>
+    <w:lvl w:ilvl="3" w:tentative="1">
+      <w:start w:val="1"/>
+      <w:numFmt w:val="decimal"/>
+      <w:lvlText w:val="%4."/>
+      <w:lvlJc w:val="left"/>
+      <w:pPr>
+        <w:tabs>
+          <w:tab w:val="num" w:pos="2880"/>
+        </w:tabs>
+        <w:ind w:left="2880" w:hanging="360"/>
+      </w:pPr>
+    </w:lvl>
+    <w:lvl w:ilvl="4" w:tentative="1">
+      <w:start w:val="1"/>
+      <w:numFmt w:val="decimal"/>
+      <w:lvlText w:val="%5."/>
+      <w:lvlJc w:val="left"/>
+      <w:pPr>
+        <w:tabs>
+          <w:tab w:val="num" w:pos="3600"/>
+        </w:tabs>
+        <w:ind w:left="3600" w:hanging="360"/>
+      </w:pPr>
+    </w:lvl>
+    <w:lvl w:ilvl="5" w:tentative="1">
+      <w:start w:val="1"/>
+      <w:numFmt w:val="decimal"/>
+      <w:lvlText w:val="%6."/>
+      <w:lvlJc w:val="left"/>
+      <w:pPr>
+        <w:tabs>
+          <w:tab w:val="num" w:pos="4320"/>
+        </w:tabs>
+        <w:ind w:left="4320" w:hanging="360"/>
+      </w:pPr>
+    </w:lvl>
+    <w:lvl w:ilvl="6" w:tentative="1">
+      <w:start w:val="1"/>
+      <w:numFmt w:val="decimal"/>
+      <w:lvlText w:val="%7."/>
+      <w:lvlJc w:val="left"/>
+      <w:pPr>
+        <w:tabs>
+          <w:tab w:val="num" w:pos="5040"/>
+        </w:tabs>
+        <w:ind w:left="5040" w:hanging="360"/>
+      </w:pPr>
+    </w:lvl>
+    <w:lvl w:ilvl="7" w:tentative="1">
+      <w:start w:val="1"/>
+      <w:numFmt w:val="decimal"/>
+      <w:lvlText w:val="%8."/>
+      <w:lvlJc w:val="left"/>
+      <w:pPr>
+        <w:tabs>
+          <w:tab w:val="num" w:pos="5760"/>
+        </w:tabs>
+        <w:ind w:left="5760" w:hanging="360"/>
+      </w:pPr>
+    </w:lvl>
+    <w:lvl w:ilvl="8" w:tentative="1">
+      <w:start w:val="1"/>
+      <w:numFmt w:val="decimal"/>
+      <w:lvlText w:val="%9."/>
+      <w:lvlJc w:val="left"/>
+      <w:pPr>
+        <w:tabs>
+          <w:tab w:val="num" w:pos="6480"/>
+        </w:tabs>
+        <w:ind w:left="6480" w:hanging="360"/>
+      </w:pPr>
+    </w:lvl>
+  </w:abstractNum>
+  <w:abstractNum w:abstractNumId="9" w15:restartNumberingAfterBreak="0">
     <w:nsid w:val="32F056A0"/>
     <w:multiLevelType w:val="multilevel"/>
     <w:tmpl w:val="0E8EBD86"/>
@@ -3623,7 +4244,7 @@
       </w:pPr>
     </w:lvl>
   </w:abstractNum>
-  <w:abstractNum w:abstractNumId="6" w15:restartNumberingAfterBreak="0">
+  <w:abstractNum w:abstractNumId="10" w15:restartNumberingAfterBreak="0">
     <w:nsid w:val="411751B5"/>
     <w:multiLevelType w:val="hybridMultilevel"/>
     <w:tmpl w:val="E4E00BEA"/>
@@ -3713,7 +4334,7 @@
       </w:pPr>
     </w:lvl>
   </w:abstractNum>
-  <w:abstractNum w:abstractNumId="7" w15:restartNumberingAfterBreak="0">
+  <w:abstractNum w:abstractNumId="11" w15:restartNumberingAfterBreak="0">
     <w:nsid w:val="42600D10"/>
     <w:multiLevelType w:val="multilevel"/>
     <w:tmpl w:val="ABFA2136"/>
@@ -3862,7 +4483,7 @@
       </w:rPr>
     </w:lvl>
   </w:abstractNum>
-  <w:abstractNum w:abstractNumId="8" w15:restartNumberingAfterBreak="0">
+  <w:abstractNum w:abstractNumId="12" w15:restartNumberingAfterBreak="0">
     <w:nsid w:val="490039F0"/>
     <w:multiLevelType w:val="multilevel"/>
     <w:tmpl w:val="B9C43AEC"/>
@@ -3979,7 +4600,7 @@
       </w:pPr>
     </w:lvl>
   </w:abstractNum>
-  <w:abstractNum w:abstractNumId="9" w15:restartNumberingAfterBreak="0">
+  <w:abstractNum w:abstractNumId="13" w15:restartNumberingAfterBreak="0">
     <w:nsid w:val="49CD7F46"/>
     <w:multiLevelType w:val="multilevel"/>
     <w:tmpl w:val="F08A6ADE"/>
@@ -4096,7 +4717,7 @@
       </w:pPr>
     </w:lvl>
   </w:abstractNum>
-  <w:abstractNum w:abstractNumId="10" w15:restartNumberingAfterBreak="0">
+  <w:abstractNum w:abstractNumId="14" w15:restartNumberingAfterBreak="0">
     <w:nsid w:val="61361BDA"/>
     <w:multiLevelType w:val="hybridMultilevel"/>
     <w:tmpl w:val="AABCA104"/>
@@ -4185,7 +4806,120 @@
       </w:pPr>
     </w:lvl>
   </w:abstractNum>
-  <w:abstractNum w:abstractNumId="11" w15:restartNumberingAfterBreak="0">
+  <w:abstractNum w:abstractNumId="15" w15:restartNumberingAfterBreak="0">
+    <w:nsid w:val="67EB00EE"/>
+    <w:multiLevelType w:val="multilevel"/>
+    <w:tmpl w:val="C89A4E38"/>
+    <w:lvl w:ilvl="0">
+      <w:start w:val="1"/>
+      <w:numFmt w:val="decimal"/>
+      <w:lvlText w:val="%1."/>
+      <w:lvlJc w:val="left"/>
+      <w:pPr>
+        <w:tabs>
+          <w:tab w:val="num" w:pos="720"/>
+        </w:tabs>
+        <w:ind w:left="720" w:hanging="360"/>
+      </w:pPr>
+    </w:lvl>
+    <w:lvl w:ilvl="1" w:tentative="1">
+      <w:start w:val="1"/>
+      <w:numFmt w:val="decimal"/>
+      <w:lvlText w:val="%2."/>
+      <w:lvlJc w:val="left"/>
+      <w:pPr>
+        <w:tabs>
+          <w:tab w:val="num" w:pos="1440"/>
+        </w:tabs>
+        <w:ind w:left="1440" w:hanging="360"/>
+      </w:pPr>
+    </w:lvl>
+    <w:lvl w:ilvl="2" w:tentative="1">
+      <w:start w:val="1"/>
+      <w:numFmt w:val="decimal"/>
+      <w:lvlText w:val="%3."/>
+      <w:lvlJc w:val="left"/>
+      <w:pPr>
+        <w:tabs>
+          <w:tab w:val="num" w:pos="2160"/>
+        </w:tabs>
+        <w:ind w:left="2160" w:hanging="360"/>
+      </w:pPr>
+    </w:lvl>
+    <w:lvl w:ilvl="3" w:tentative="1">
+      <w:start w:val="1"/>
+      <w:numFmt w:val="decimal"/>
+      <w:lvlText w:val="%4."/>
+      <w:lvlJc w:val="left"/>
+      <w:pPr>
+        <w:tabs>
+          <w:tab w:val="num" w:pos="2880"/>
+        </w:tabs>
+        <w:ind w:left="2880" w:hanging="360"/>
+      </w:pPr>
+    </w:lvl>
+    <w:lvl w:ilvl="4" w:tentative="1">
+      <w:start w:val="1"/>
+      <w:numFmt w:val="decimal"/>
+      <w:lvlText w:val="%5."/>
+      <w:lvlJc w:val="left"/>
+      <w:pPr>
+        <w:tabs>
+          <w:tab w:val="num" w:pos="3600"/>
+        </w:tabs>
+        <w:ind w:left="3600" w:hanging="360"/>
+      </w:pPr>
+    </w:lvl>
+    <w:lvl w:ilvl="5" w:tentative="1">
+      <w:start w:val="1"/>
+      <w:numFmt w:val="decimal"/>
+      <w:lvlText w:val="%6."/>
+      <w:lvlJc w:val="left"/>
+      <w:pPr>
+        <w:tabs>
+          <w:tab w:val="num" w:pos="4320"/>
+        </w:tabs>
+        <w:ind w:left="4320" w:hanging="360"/>
+      </w:pPr>
+    </w:lvl>
+    <w:lvl w:ilvl="6" w:tentative="1">
+      <w:start w:val="1"/>
+      <w:numFmt w:val="decimal"/>
+      <w:lvlText w:val="%7."/>
+      <w:lvlJc w:val="left"/>
+      <w:pPr>
+        <w:tabs>
+          <w:tab w:val="num" w:pos="5040"/>
+        </w:tabs>
+        <w:ind w:left="5040" w:hanging="360"/>
+      </w:pPr>
+    </w:lvl>
+    <w:lvl w:ilvl="7" w:tentative="1">
+      <w:start w:val="1"/>
+      <w:numFmt w:val="decimal"/>
+      <w:lvlText w:val="%8."/>
+      <w:lvlJc w:val="left"/>
+      <w:pPr>
+        <w:tabs>
+          <w:tab w:val="num" w:pos="5760"/>
+        </w:tabs>
+        <w:ind w:left="5760" w:hanging="360"/>
+      </w:pPr>
+    </w:lvl>
+    <w:lvl w:ilvl="8" w:tentative="1">
+      <w:start w:val="1"/>
+      <w:numFmt w:val="decimal"/>
+      <w:lvlText w:val="%9."/>
+      <w:lvlJc w:val="left"/>
+      <w:pPr>
+        <w:tabs>
+          <w:tab w:val="num" w:pos="6480"/>
+        </w:tabs>
+        <w:ind w:left="6480" w:hanging="360"/>
+      </w:pPr>
+    </w:lvl>
+  </w:abstractNum>
+  <w:abstractNum w:abstractNumId="16" w15:restartNumberingAfterBreak="0">
     <w:nsid w:val="69442381"/>
     <w:multiLevelType w:val="multilevel"/>
     <w:tmpl w:val="680C2BA6"/>
@@ -4302,7 +5036,7 @@
       </w:pPr>
     </w:lvl>
   </w:abstractNum>
-  <w:abstractNum w:abstractNumId="12" w15:restartNumberingAfterBreak="0">
+  <w:abstractNum w:abstractNumId="17" w15:restartNumberingAfterBreak="0">
     <w:nsid w:val="6CA36EE1"/>
     <w:multiLevelType w:val="multilevel"/>
     <w:tmpl w:val="F82EC644"/>
@@ -4419,7 +5153,7 @@
       </w:pPr>
     </w:lvl>
   </w:abstractNum>
-  <w:abstractNum w:abstractNumId="13" w15:restartNumberingAfterBreak="0">
+  <w:abstractNum w:abstractNumId="18" w15:restartNumberingAfterBreak="0">
     <w:nsid w:val="7B7A454A"/>
     <w:multiLevelType w:val="multilevel"/>
     <w:tmpl w:val="D33ADCB8"/>
@@ -4533,46 +5267,61 @@
     </w:lvl>
   </w:abstractNum>
   <w:num w:numId="1" w16cid:durableId="1834642159">
+    <w:abstractNumId w:val="16"/>
+  </w:num>
+  <w:num w:numId="2" w16cid:durableId="17968833">
+    <w:abstractNumId w:val="6"/>
+  </w:num>
+  <w:num w:numId="3" w16cid:durableId="442071384">
+    <w:abstractNumId w:val="9"/>
+  </w:num>
+  <w:num w:numId="4" w16cid:durableId="1127360514">
     <w:abstractNumId w:val="11"/>
   </w:num>
-  <w:num w:numId="2" w16cid:durableId="17968833">
+  <w:num w:numId="5" w16cid:durableId="262761372">
+    <w:abstractNumId w:val="2"/>
+  </w:num>
+  <w:num w:numId="6" w16cid:durableId="224688716">
+    <w:abstractNumId w:val="7"/>
+  </w:num>
+  <w:num w:numId="7" w16cid:durableId="483663212">
     <w:abstractNumId w:val="3"/>
   </w:num>
-  <w:num w:numId="3" w16cid:durableId="442071384">
+  <w:num w:numId="8" w16cid:durableId="2096896642">
+    <w:abstractNumId w:val="1"/>
+  </w:num>
+  <w:num w:numId="9" w16cid:durableId="1948922934">
+    <w:abstractNumId w:val="10"/>
+  </w:num>
+  <w:num w:numId="10" w16cid:durableId="39863010">
+    <w:abstractNumId w:val="18"/>
+  </w:num>
+  <w:num w:numId="11" w16cid:durableId="2011714292">
+    <w:abstractNumId w:val="12"/>
+  </w:num>
+  <w:num w:numId="12" w16cid:durableId="600264508">
+    <w:abstractNumId w:val="13"/>
+  </w:num>
+  <w:num w:numId="13" w16cid:durableId="1225917534">
+    <w:abstractNumId w:val="17"/>
+  </w:num>
+  <w:num w:numId="14" w16cid:durableId="1630941035">
+    <w:abstractNumId w:val="14"/>
+  </w:num>
+  <w:num w:numId="15" w16cid:durableId="884215852">
+    <w:abstractNumId w:val="0"/>
+  </w:num>
+  <w:num w:numId="16" w16cid:durableId="1907496884">
+    <w:abstractNumId w:val="8"/>
+  </w:num>
+  <w:num w:numId="17" w16cid:durableId="509374912">
+    <w:abstractNumId w:val="15"/>
+  </w:num>
+  <w:num w:numId="18" w16cid:durableId="236861604">
     <w:abstractNumId w:val="5"/>
   </w:num>
-  <w:num w:numId="4" w16cid:durableId="1127360514">
-    <w:abstractNumId w:val="7"/>
-  </w:num>
-  <w:num w:numId="5" w16cid:durableId="262761372">
-    <w:abstractNumId w:val="1"/>
-  </w:num>
-  <w:num w:numId="6" w16cid:durableId="224688716">
+  <w:num w:numId="19" w16cid:durableId="170149125">
     <w:abstractNumId w:val="4"/>
-  </w:num>
-  <w:num w:numId="7" w16cid:durableId="483663212">
-    <w:abstractNumId w:val="2"/>
-  </w:num>
-  <w:num w:numId="8" w16cid:durableId="2096896642">
-    <w:abstractNumId w:val="0"/>
-  </w:num>
-  <w:num w:numId="9" w16cid:durableId="1948922934">
-    <w:abstractNumId w:val="6"/>
-  </w:num>
-  <w:num w:numId="10" w16cid:durableId="39863010">
-    <w:abstractNumId w:val="13"/>
-  </w:num>
-  <w:num w:numId="11" w16cid:durableId="2011714292">
-    <w:abstractNumId w:val="8"/>
-  </w:num>
-  <w:num w:numId="12" w16cid:durableId="600264508">
-    <w:abstractNumId w:val="9"/>
-  </w:num>
-  <w:num w:numId="13" w16cid:durableId="1225917534">
-    <w:abstractNumId w:val="12"/>
-  </w:num>
-  <w:num w:numId="14" w16cid:durableId="1630941035">
-    <w:abstractNumId w:val="10"/>
   </w:num>
 </w:numbering>
 </file>

</xml_diff>